<commit_message>
docs(documents): final corrections v0.0.9
</commit_message>
<xml_diff>
--- a/documents/Tumiri_Alex 78662983.docx
+++ b/documents/Tumiri_Alex 78662983.docx
@@ -401,8 +401,13 @@
     <w:sdt>
       <w:sdtPr>
         <w:rPr>
+          <w:rFonts w:asciiTheme="minorHAnsi" w:eastAsiaTheme="minorHAnsi" w:hAnsiTheme="minorHAnsi" w:cstheme="minorBidi"/>
           <w:b/>
           <w:bCs/>
+          <w:color w:val="auto"/>
+          <w:sz w:val="22"/>
+          <w:szCs w:val="22"/>
+          <w:lang w:val="en-US" w:eastAsia="en-US"/>
         </w:rPr>
         <w:id w:val="406116586"/>
         <w:docPartObj>
@@ -412,11 +417,9 @@
       </w:sdtPr>
       <w:sdtEndPr>
         <w:rPr>
-          <w:rFonts w:ascii="Times New Roman" w:eastAsiaTheme="minorHAnsi" w:hAnsi="Times New Roman" w:cs="Times New Roman"/>
-          <w:color w:val="auto"/>
-          <w:sz w:val="24"/>
-          <w:szCs w:val="24"/>
-          <w:lang w:val="en-US" w:eastAsia="en-US"/>
+          <w:rFonts w:ascii="Times New Roman" w:hAnsi="Times New Roman" w:cs="Times New Roman"/>
+          <w:sz w:val="24"/>
+          <w:szCs w:val="24"/>
         </w:rPr>
       </w:sdtEndPr>
       <w:sdtContent>
@@ -3348,18 +3351,7 @@
           <w:sz w:val="28"/>
           <w:szCs w:val="28"/>
         </w:rPr>
-        <w:t xml:space="preserve"> DE </w:t>
-      </w:r>
-      <w:r>
-        <w:rPr>
-          <w:rFonts w:ascii="Times New Roman" w:hAnsi="Times New Roman" w:cs="Times New Roman"/>
-          <w:b/>
-          <w:bCs/>
-          <w:color w:val="000000" w:themeColor="text1"/>
-          <w:sz w:val="28"/>
-          <w:szCs w:val="28"/>
-        </w:rPr>
-        <w:t>FIGURAS</w:t>
+        <w:t xml:space="preserve"> DE FIGURAS</w:t>
       </w:r>
     </w:p>
     <w:p>
@@ -11112,7 +11104,6 @@
           <w:bCs/>
           <w:sz w:val="24"/>
           <w:szCs w:val="24"/>
-          <w:lang w:val="es-BO"/>
         </w:rPr>
       </w:pPr>
       <w:r>
@@ -11138,7 +11129,6 @@
           <w:bCs/>
           <w:sz w:val="24"/>
           <w:szCs w:val="24"/>
-          <w:lang w:val="es-BO"/>
         </w:rPr>
       </w:pPr>
     </w:p>
@@ -11153,7 +11143,6 @@
           <w:bCs/>
           <w:sz w:val="24"/>
           <w:szCs w:val="24"/>
-          <w:lang w:val="es-BO"/>
         </w:rPr>
       </w:pPr>
     </w:p>
@@ -11168,7 +11157,6 @@
           <w:bCs/>
           <w:sz w:val="24"/>
           <w:szCs w:val="24"/>
-          <w:lang w:val="es-BO"/>
         </w:rPr>
       </w:pPr>
     </w:p>
@@ -11183,7 +11171,6 @@
           <w:bCs/>
           <w:sz w:val="24"/>
           <w:szCs w:val="24"/>
-          <w:lang w:val="es-BO"/>
         </w:rPr>
       </w:pPr>
     </w:p>
@@ -11198,7 +11185,6 @@
           <w:bCs/>
           <w:sz w:val="24"/>
           <w:szCs w:val="24"/>
-          <w:lang w:val="es-BO"/>
         </w:rPr>
       </w:pPr>
     </w:p>
@@ -11213,7 +11199,6 @@
           <w:bCs/>
           <w:sz w:val="24"/>
           <w:szCs w:val="24"/>
-          <w:lang w:val="es-BO"/>
         </w:rPr>
       </w:pPr>
     </w:p>
@@ -11228,7 +11213,6 @@
           <w:bCs/>
           <w:sz w:val="24"/>
           <w:szCs w:val="24"/>
-          <w:lang w:val="es-BO"/>
         </w:rPr>
       </w:pPr>
     </w:p>
@@ -11243,7 +11227,6 @@
           <w:bCs/>
           <w:sz w:val="24"/>
           <w:szCs w:val="24"/>
-          <w:lang w:val="es-BO"/>
         </w:rPr>
       </w:pPr>
     </w:p>
@@ -11258,7 +11241,6 @@
           <w:bCs/>
           <w:sz w:val="24"/>
           <w:szCs w:val="24"/>
-          <w:lang w:val="es-BO"/>
         </w:rPr>
       </w:pPr>
     </w:p>
@@ -11273,7 +11255,6 @@
           <w:bCs/>
           <w:sz w:val="24"/>
           <w:szCs w:val="24"/>
-          <w:lang w:val="es-BO"/>
         </w:rPr>
       </w:pPr>
     </w:p>
@@ -11288,7 +11269,6 @@
           <w:bCs/>
           <w:sz w:val="24"/>
           <w:szCs w:val="24"/>
-          <w:lang w:val="es-BO"/>
         </w:rPr>
       </w:pPr>
     </w:p>
@@ -11303,7 +11283,6 @@
           <w:bCs/>
           <w:sz w:val="24"/>
           <w:szCs w:val="24"/>
-          <w:lang w:val="es-BO"/>
         </w:rPr>
       </w:pPr>
     </w:p>
@@ -13164,7 +13143,6 @@
           <w:lang w:val="es-BO"/>
         </w:rPr>
       </w:pPr>
-      <w:proofErr w:type="spellStart"/>
       <w:r>
         <w:rPr>
           <w:rStyle w:val="Ttulo4Car"/>
@@ -13174,10 +13152,11 @@
           <w:color w:val="000000" w:themeColor="text1"/>
           <w:sz w:val="24"/>
           <w:szCs w:val="24"/>
-        </w:rPr>
-        <w:t>Aprendizaje</w:t>
-      </w:r>
-      <w:proofErr w:type="spellEnd"/>
+          <w:lang w:val="es-ES"/>
+        </w:rPr>
+        <w:t xml:space="preserve">Aprendizaje automático (Machine </w:t>
+      </w:r>
+      <w:proofErr w:type="spellStart"/>
       <w:r>
         <w:rPr>
           <w:rStyle w:val="Ttulo4Car"/>
@@ -13187,10 +13166,11 @@
           <w:color w:val="000000" w:themeColor="text1"/>
           <w:sz w:val="24"/>
           <w:szCs w:val="24"/>
-        </w:rPr>
-        <w:t xml:space="preserve"> </w:t>
-      </w:r>
-      <w:proofErr w:type="spellStart"/>
+          <w:lang w:val="es-ES"/>
+        </w:rPr>
+        <w:t>Learning</w:t>
+      </w:r>
+      <w:proofErr w:type="spellEnd"/>
       <w:r>
         <w:rPr>
           <w:rStyle w:val="Ttulo4Car"/>
@@ -13200,21 +13180,9 @@
           <w:color w:val="000000" w:themeColor="text1"/>
           <w:sz w:val="24"/>
           <w:szCs w:val="24"/>
-        </w:rPr>
-        <w:t>automático</w:t>
-      </w:r>
-      <w:proofErr w:type="spellEnd"/>
-      <w:r>
-        <w:rPr>
-          <w:rStyle w:val="Ttulo4Car"/>
-          <w:rFonts w:ascii="Times New Roman" w:hAnsi="Times New Roman" w:cs="Times New Roman"/>
-          <w:i w:val="0"/>
-          <w:iCs w:val="0"/>
-          <w:color w:val="000000" w:themeColor="text1"/>
-          <w:sz w:val="24"/>
-          <w:szCs w:val="24"/>
-        </w:rPr>
-        <w:t xml:space="preserve"> (Machine Learning)</w:t>
+          <w:lang w:val="es-ES"/>
+        </w:rPr>
+        <w:t>)</w:t>
       </w:r>
       <w:r>
         <w:rPr>
@@ -13261,49 +13229,10 @@
           <w:color w:val="000000" w:themeColor="text1"/>
           <w:sz w:val="24"/>
           <w:szCs w:val="24"/>
-        </w:rPr>
-        <w:t xml:space="preserve">Redes </w:t>
-      </w:r>
-      <w:proofErr w:type="spellStart"/>
-      <w:r>
-        <w:rPr>
-          <w:rStyle w:val="Ttulo4Car"/>
-          <w:rFonts w:ascii="Times New Roman" w:hAnsi="Times New Roman" w:cs="Times New Roman"/>
-          <w:i w:val="0"/>
-          <w:iCs w:val="0"/>
-          <w:color w:val="000000" w:themeColor="text1"/>
-          <w:sz w:val="24"/>
-          <w:szCs w:val="24"/>
-        </w:rPr>
-        <w:t>Neuronales</w:t>
-      </w:r>
-      <w:proofErr w:type="spellEnd"/>
-      <w:r>
-        <w:rPr>
-          <w:rStyle w:val="Ttulo4Car"/>
-          <w:rFonts w:ascii="Times New Roman" w:hAnsi="Times New Roman" w:cs="Times New Roman"/>
-          <w:i w:val="0"/>
-          <w:iCs w:val="0"/>
-          <w:color w:val="000000" w:themeColor="text1"/>
-          <w:sz w:val="24"/>
-          <w:szCs w:val="24"/>
-        </w:rPr>
-        <w:t xml:space="preserve"> </w:t>
-      </w:r>
-      <w:proofErr w:type="spellStart"/>
-      <w:r>
-        <w:rPr>
-          <w:rStyle w:val="Ttulo4Car"/>
-          <w:rFonts w:ascii="Times New Roman" w:hAnsi="Times New Roman" w:cs="Times New Roman"/>
-          <w:i w:val="0"/>
-          <w:iCs w:val="0"/>
-          <w:color w:val="000000" w:themeColor="text1"/>
-          <w:sz w:val="24"/>
-          <w:szCs w:val="24"/>
-        </w:rPr>
-        <w:t>Artificiales</w:t>
-      </w:r>
-      <w:proofErr w:type="spellEnd"/>
+          <w:lang w:val="es-ES"/>
+        </w:rPr>
+        <w:t>Redes Neuronales Artificiales</w:t>
+      </w:r>
       <w:r>
         <w:rPr>
           <w:rFonts w:ascii="Times New Roman" w:hAnsi="Times New Roman" w:cs="Times New Roman"/>
@@ -13331,7 +13260,6 @@
           <w:lang w:val="es-BO"/>
         </w:rPr>
       </w:pPr>
-      <w:proofErr w:type="spellStart"/>
       <w:r>
         <w:rPr>
           <w:rStyle w:val="Ttulo4Car"/>
@@ -13341,10 +13269,11 @@
           <w:color w:val="000000" w:themeColor="text1"/>
           <w:sz w:val="24"/>
           <w:szCs w:val="24"/>
-        </w:rPr>
-        <w:t>Procesamiento</w:t>
-      </w:r>
-      <w:proofErr w:type="spellEnd"/>
+          <w:lang w:val="es-ES"/>
+        </w:rPr>
+        <w:t>Procesamiento del Lenguaje Natural (</w:t>
+      </w:r>
+      <w:proofErr w:type="spellStart"/>
       <w:r>
         <w:rPr>
           <w:rStyle w:val="Ttulo4Car"/>
@@ -13354,10 +13283,11 @@
           <w:color w:val="000000" w:themeColor="text1"/>
           <w:sz w:val="24"/>
           <w:szCs w:val="24"/>
-        </w:rPr>
-        <w:t xml:space="preserve"> del </w:t>
-      </w:r>
-      <w:proofErr w:type="spellStart"/>
+          <w:lang w:val="es-ES"/>
+        </w:rPr>
+        <w:t>NLP</w:t>
+      </w:r>
+      <w:proofErr w:type="spellEnd"/>
       <w:r>
         <w:rPr>
           <w:rStyle w:val="Ttulo4Car"/>
@@ -13367,21 +13297,9 @@
           <w:color w:val="000000" w:themeColor="text1"/>
           <w:sz w:val="24"/>
           <w:szCs w:val="24"/>
-        </w:rPr>
-        <w:t>Lenguaje</w:t>
-      </w:r>
-      <w:proofErr w:type="spellEnd"/>
-      <w:r>
-        <w:rPr>
-          <w:rStyle w:val="Ttulo4Car"/>
-          <w:rFonts w:ascii="Times New Roman" w:hAnsi="Times New Roman" w:cs="Times New Roman"/>
-          <w:i w:val="0"/>
-          <w:iCs w:val="0"/>
-          <w:color w:val="000000" w:themeColor="text1"/>
-          <w:sz w:val="24"/>
-          <w:szCs w:val="24"/>
-        </w:rPr>
-        <w:t xml:space="preserve"> Natural (NLP)</w:t>
+          <w:lang w:val="es-ES"/>
+        </w:rPr>
+        <w:t>)</w:t>
       </w:r>
       <w:r>
         <w:rPr>
@@ -13450,7 +13368,6 @@
           <w:lang w:val="es-BO"/>
         </w:rPr>
       </w:pPr>
-      <w:proofErr w:type="spellStart"/>
       <w:r>
         <w:rPr>
           <w:rStyle w:val="Ttulo4Car"/>
@@ -13460,62 +13377,10 @@
           <w:color w:val="000000" w:themeColor="text1"/>
           <w:sz w:val="24"/>
           <w:szCs w:val="24"/>
-        </w:rPr>
-        <w:t>Visión</w:t>
-      </w:r>
-      <w:proofErr w:type="spellEnd"/>
-      <w:r>
-        <w:rPr>
-          <w:rStyle w:val="Ttulo4Car"/>
-          <w:rFonts w:ascii="Times New Roman" w:hAnsi="Times New Roman" w:cs="Times New Roman"/>
-          <w:i w:val="0"/>
-          <w:iCs w:val="0"/>
-          <w:color w:val="000000" w:themeColor="text1"/>
-          <w:sz w:val="24"/>
-          <w:szCs w:val="24"/>
-        </w:rPr>
-        <w:t xml:space="preserve"> </w:t>
-      </w:r>
-      <w:proofErr w:type="spellStart"/>
-      <w:r>
-        <w:rPr>
-          <w:rStyle w:val="Ttulo4Car"/>
-          <w:rFonts w:ascii="Times New Roman" w:hAnsi="Times New Roman" w:cs="Times New Roman"/>
-          <w:i w:val="0"/>
-          <w:iCs w:val="0"/>
-          <w:color w:val="000000" w:themeColor="text1"/>
-          <w:sz w:val="24"/>
-          <w:szCs w:val="24"/>
-        </w:rPr>
-        <w:t>por</w:t>
-      </w:r>
-      <w:proofErr w:type="spellEnd"/>
-      <w:r>
-        <w:rPr>
-          <w:rStyle w:val="Ttulo4Car"/>
-          <w:rFonts w:ascii="Times New Roman" w:hAnsi="Times New Roman" w:cs="Times New Roman"/>
-          <w:i w:val="0"/>
-          <w:iCs w:val="0"/>
-          <w:color w:val="000000" w:themeColor="text1"/>
-          <w:sz w:val="24"/>
-          <w:szCs w:val="24"/>
-        </w:rPr>
-        <w:t xml:space="preserve"> </w:t>
-      </w:r>
-      <w:proofErr w:type="spellStart"/>
-      <w:r>
-        <w:rPr>
-          <w:rStyle w:val="Ttulo4Car"/>
-          <w:rFonts w:ascii="Times New Roman" w:hAnsi="Times New Roman" w:cs="Times New Roman"/>
-          <w:i w:val="0"/>
-          <w:iCs w:val="0"/>
-          <w:color w:val="000000" w:themeColor="text1"/>
-          <w:sz w:val="24"/>
-          <w:szCs w:val="24"/>
-        </w:rPr>
-        <w:t>Computadora</w:t>
-      </w:r>
-      <w:proofErr w:type="spellEnd"/>
+          <w:lang w:val="es-ES"/>
+        </w:rPr>
+        <w:t>Visión por Computadora</w:t>
+      </w:r>
       <w:r>
         <w:rPr>
           <w:rFonts w:ascii="Times New Roman" w:hAnsi="Times New Roman" w:cs="Times New Roman"/>
@@ -13543,7 +13408,6 @@
           <w:lang w:val="es-BO"/>
         </w:rPr>
       </w:pPr>
-      <w:proofErr w:type="spellStart"/>
       <w:r>
         <w:rPr>
           <w:rStyle w:val="Ttulo4Car"/>
@@ -13553,37 +13417,11 @@
           <w:color w:val="000000" w:themeColor="text1"/>
           <w:sz w:val="24"/>
           <w:szCs w:val="24"/>
+          <w:lang w:val="es-ES"/>
         </w:rPr>
         <w:lastRenderedPageBreak/>
-        <w:t>Robótica</w:t>
-      </w:r>
-      <w:proofErr w:type="spellEnd"/>
-      <w:r>
-        <w:rPr>
-          <w:rStyle w:val="Ttulo4Car"/>
-          <w:rFonts w:ascii="Times New Roman" w:hAnsi="Times New Roman" w:cs="Times New Roman"/>
-          <w:i w:val="0"/>
-          <w:iCs w:val="0"/>
-          <w:color w:val="000000" w:themeColor="text1"/>
-          <w:sz w:val="24"/>
-          <w:szCs w:val="24"/>
-        </w:rPr>
-        <w:t xml:space="preserve"> y </w:t>
-      </w:r>
-      <w:proofErr w:type="spellStart"/>
-      <w:r>
-        <w:rPr>
-          <w:rStyle w:val="Ttulo4Car"/>
-          <w:rFonts w:ascii="Times New Roman" w:hAnsi="Times New Roman" w:cs="Times New Roman"/>
-          <w:i w:val="0"/>
-          <w:iCs w:val="0"/>
-          <w:color w:val="000000" w:themeColor="text1"/>
-          <w:sz w:val="24"/>
-          <w:szCs w:val="24"/>
-        </w:rPr>
-        <w:t>Automatización</w:t>
-      </w:r>
-      <w:proofErr w:type="spellEnd"/>
+        <w:t>Robótica y Automatización</w:t>
+      </w:r>
       <w:r>
         <w:rPr>
           <w:rFonts w:ascii="Times New Roman" w:hAnsi="Times New Roman" w:cs="Times New Roman"/>
@@ -13611,7 +13449,6 @@
           <w:lang w:val="es-BO"/>
         </w:rPr>
       </w:pPr>
-      <w:proofErr w:type="spellStart"/>
       <w:r>
         <w:rPr>
           <w:rStyle w:val="Ttulo4Car"/>
@@ -13621,36 +13458,10 @@
           <w:color w:val="000000" w:themeColor="text1"/>
           <w:sz w:val="24"/>
           <w:szCs w:val="24"/>
-        </w:rPr>
-        <w:t>Sistemas</w:t>
-      </w:r>
-      <w:proofErr w:type="spellEnd"/>
-      <w:r>
-        <w:rPr>
-          <w:rStyle w:val="Ttulo4Car"/>
-          <w:rFonts w:ascii="Times New Roman" w:hAnsi="Times New Roman" w:cs="Times New Roman"/>
-          <w:i w:val="0"/>
-          <w:iCs w:val="0"/>
-          <w:color w:val="000000" w:themeColor="text1"/>
-          <w:sz w:val="24"/>
-          <w:szCs w:val="24"/>
-        </w:rPr>
-        <w:t xml:space="preserve"> de </w:t>
-      </w:r>
-      <w:proofErr w:type="spellStart"/>
-      <w:r>
-        <w:rPr>
-          <w:rStyle w:val="Ttulo4Car"/>
-          <w:rFonts w:ascii="Times New Roman" w:hAnsi="Times New Roman" w:cs="Times New Roman"/>
-          <w:i w:val="0"/>
-          <w:iCs w:val="0"/>
-          <w:color w:val="000000" w:themeColor="text1"/>
-          <w:sz w:val="24"/>
-          <w:szCs w:val="24"/>
-        </w:rPr>
-        <w:t>Recomendación</w:t>
-      </w:r>
-      <w:proofErr w:type="spellEnd"/>
+          <w:lang w:val="es-ES"/>
+        </w:rPr>
+        <w:t>Sistemas de Recomendación</w:t>
+      </w:r>
       <w:r>
         <w:rPr>
           <w:rFonts w:ascii="Times New Roman" w:hAnsi="Times New Roman" w:cs="Times New Roman"/>
@@ -13698,7 +13509,6 @@
           <w:lang w:val="es-BO"/>
         </w:rPr>
       </w:pPr>
-      <w:proofErr w:type="spellStart"/>
       <w:r>
         <w:rPr>
           <w:rStyle w:val="Ttulo4Car"/>
@@ -13708,10 +13518,11 @@
           <w:color w:val="000000" w:themeColor="text1"/>
           <w:sz w:val="24"/>
           <w:szCs w:val="24"/>
-        </w:rPr>
-        <w:t>Asistentes</w:t>
-      </w:r>
-      <w:proofErr w:type="spellEnd"/>
+          <w:lang w:val="es-ES"/>
+        </w:rPr>
+        <w:t xml:space="preserve">Asistentes Virtuales y </w:t>
+      </w:r>
+      <w:proofErr w:type="spellStart"/>
       <w:r>
         <w:rPr>
           <w:rStyle w:val="Ttulo4Car"/>
@@ -13721,35 +13532,11 @@
           <w:color w:val="000000" w:themeColor="text1"/>
           <w:sz w:val="24"/>
           <w:szCs w:val="24"/>
-        </w:rPr>
-        <w:t xml:space="preserve"> </w:t>
-      </w:r>
-      <w:proofErr w:type="spellStart"/>
-      <w:r>
-        <w:rPr>
-          <w:rStyle w:val="Ttulo4Car"/>
-          <w:rFonts w:ascii="Times New Roman" w:hAnsi="Times New Roman" w:cs="Times New Roman"/>
-          <w:i w:val="0"/>
-          <w:iCs w:val="0"/>
-          <w:color w:val="000000" w:themeColor="text1"/>
-          <w:sz w:val="24"/>
-          <w:szCs w:val="24"/>
-        </w:rPr>
-        <w:t>Virtuales</w:t>
+          <w:lang w:val="es-ES"/>
+        </w:rPr>
+        <w:t>Chatbots</w:t>
       </w:r>
       <w:proofErr w:type="spellEnd"/>
-      <w:r>
-        <w:rPr>
-          <w:rStyle w:val="Ttulo4Car"/>
-          <w:rFonts w:ascii="Times New Roman" w:hAnsi="Times New Roman" w:cs="Times New Roman"/>
-          <w:i w:val="0"/>
-          <w:iCs w:val="0"/>
-          <w:color w:val="000000" w:themeColor="text1"/>
-          <w:sz w:val="24"/>
-          <w:szCs w:val="24"/>
-        </w:rPr>
-        <w:t xml:space="preserve"> y Chatbots</w:t>
-      </w:r>
       <w:r>
         <w:rPr>
           <w:rFonts w:ascii="Times New Roman" w:hAnsi="Times New Roman" w:cs="Times New Roman"/>
@@ -13954,7 +13741,6 @@
           <w:lang w:val="es-BO"/>
         </w:rPr>
       </w:pPr>
-      <w:proofErr w:type="spellStart"/>
       <w:r>
         <w:rPr>
           <w:rStyle w:val="Ttulo4Car"/>
@@ -13964,36 +13750,10 @@
           <w:color w:val="000000" w:themeColor="text1"/>
           <w:sz w:val="24"/>
           <w:szCs w:val="24"/>
-        </w:rPr>
-        <w:t>Neuronas</w:t>
-      </w:r>
-      <w:proofErr w:type="spellEnd"/>
-      <w:r>
-        <w:rPr>
-          <w:rStyle w:val="Ttulo4Car"/>
-          <w:rFonts w:ascii="Times New Roman" w:hAnsi="Times New Roman" w:cs="Times New Roman"/>
-          <w:i w:val="0"/>
-          <w:iCs w:val="0"/>
-          <w:color w:val="000000" w:themeColor="text1"/>
-          <w:sz w:val="24"/>
-          <w:szCs w:val="24"/>
-        </w:rPr>
-        <w:t xml:space="preserve"> </w:t>
-      </w:r>
-      <w:proofErr w:type="spellStart"/>
-      <w:r>
-        <w:rPr>
-          <w:rStyle w:val="Ttulo4Car"/>
-          <w:rFonts w:ascii="Times New Roman" w:hAnsi="Times New Roman" w:cs="Times New Roman"/>
-          <w:i w:val="0"/>
-          <w:iCs w:val="0"/>
-          <w:color w:val="000000" w:themeColor="text1"/>
-          <w:sz w:val="24"/>
-          <w:szCs w:val="24"/>
-        </w:rPr>
-        <w:t>artificiales</w:t>
-      </w:r>
-      <w:proofErr w:type="spellEnd"/>
+          <w:lang w:val="es-ES"/>
+        </w:rPr>
+        <w:t>Neuronas artificiales</w:t>
+      </w:r>
       <w:r>
         <w:rPr>
           <w:rFonts w:ascii="Times New Roman" w:hAnsi="Times New Roman" w:cs="Times New Roman"/>
@@ -14040,51 +13800,18 @@
           <w:color w:val="000000" w:themeColor="text1"/>
           <w:sz w:val="24"/>
           <w:szCs w:val="24"/>
-        </w:rPr>
-        <w:t xml:space="preserve">Pesos </w:t>
-      </w:r>
-      <w:proofErr w:type="spellStart"/>
-      <w:r>
-        <w:rPr>
-          <w:rStyle w:val="Ttulo4Car"/>
-          <w:rFonts w:ascii="Times New Roman" w:hAnsi="Times New Roman" w:cs="Times New Roman"/>
-          <w:i w:val="0"/>
-          <w:iCs w:val="0"/>
-          <w:color w:val="000000" w:themeColor="text1"/>
-          <w:sz w:val="24"/>
-          <w:szCs w:val="24"/>
-        </w:rPr>
-        <w:t>sinápticos</w:t>
-      </w:r>
-      <w:proofErr w:type="spellEnd"/>
-      <w:r>
-        <w:rPr>
-          <w:rFonts w:ascii="Times New Roman" w:hAnsi="Times New Roman" w:cs="Times New Roman"/>
-          <w:sz w:val="24"/>
-          <w:szCs w:val="24"/>
-          <w:lang w:val="es-BO"/>
-        </w:rPr>
-        <w:t xml:space="preserve">: </w:t>
-      </w:r>
-      <w:proofErr w:type="gramStart"/>
-      <w:r>
-        <w:rPr>
-          <w:rFonts w:ascii="Times New Roman" w:hAnsi="Times New Roman" w:cs="Times New Roman"/>
-          <w:sz w:val="24"/>
-          <w:szCs w:val="24"/>
-          <w:lang w:val="es-BO"/>
-        </w:rPr>
-        <w:t>Los</w:t>
-      </w:r>
-      <w:proofErr w:type="gramEnd"/>
-      <w:r>
-        <w:rPr>
-          <w:rFonts w:ascii="Times New Roman" w:hAnsi="Times New Roman" w:cs="Times New Roman"/>
-          <w:sz w:val="24"/>
-          <w:szCs w:val="24"/>
-          <w:lang w:val="es-BO"/>
-        </w:rPr>
-        <w:t xml:space="preserve"> pesos sinápticos son parámetros ajustables asociados a las conexiones entre las neuronas. Estos pesos determinan la influencia relativa de las diferentes entradas en la salida de una neurona. Durante el entrenamiento de la red neuronal, los pesos sinápticos se ajustan para minimizar una función de pérdida o error. </w:t>
+          <w:lang w:val="es-ES"/>
+        </w:rPr>
+        <w:t>Pesos sinápticos</w:t>
+      </w:r>
+      <w:r>
+        <w:rPr>
+          <w:rFonts w:ascii="Times New Roman" w:hAnsi="Times New Roman" w:cs="Times New Roman"/>
+          <w:sz w:val="24"/>
+          <w:szCs w:val="24"/>
+          <w:lang w:val="es-BO"/>
+        </w:rPr>
+        <w:t xml:space="preserve">: Los pesos sinápticos son parámetros ajustables asociados a las conexiones entre las neuronas. Estos pesos determinan la influencia relativa de las diferentes entradas en la salida de una neurona. Durante el entrenamiento de la red neuronal, los pesos sinápticos se ajustan para minimizar una función de pérdida o error. </w:t>
       </w:r>
     </w:p>
     <w:p>
@@ -14104,7 +13831,6 @@
           <w:lang w:val="es-BO"/>
         </w:rPr>
       </w:pPr>
-      <w:proofErr w:type="spellStart"/>
       <w:r>
         <w:rPr>
           <w:rStyle w:val="Ttulo4Car"/>
@@ -14114,36 +13840,10 @@
           <w:color w:val="000000" w:themeColor="text1"/>
           <w:sz w:val="24"/>
           <w:szCs w:val="24"/>
-        </w:rPr>
-        <w:t>Funciones</w:t>
-      </w:r>
-      <w:proofErr w:type="spellEnd"/>
-      <w:r>
-        <w:rPr>
-          <w:rStyle w:val="Ttulo4Car"/>
-          <w:rFonts w:ascii="Times New Roman" w:hAnsi="Times New Roman" w:cs="Times New Roman"/>
-          <w:i w:val="0"/>
-          <w:iCs w:val="0"/>
-          <w:color w:val="000000" w:themeColor="text1"/>
-          <w:sz w:val="24"/>
-          <w:szCs w:val="24"/>
-        </w:rPr>
-        <w:t xml:space="preserve"> de </w:t>
-      </w:r>
-      <w:proofErr w:type="spellStart"/>
-      <w:r>
-        <w:rPr>
-          <w:rStyle w:val="Ttulo4Car"/>
-          <w:rFonts w:ascii="Times New Roman" w:hAnsi="Times New Roman" w:cs="Times New Roman"/>
-          <w:i w:val="0"/>
-          <w:iCs w:val="0"/>
-          <w:color w:val="000000" w:themeColor="text1"/>
-          <w:sz w:val="24"/>
-          <w:szCs w:val="24"/>
-        </w:rPr>
-        <w:t>activación</w:t>
-      </w:r>
-      <w:proofErr w:type="spellEnd"/>
+          <w:lang w:val="es-ES"/>
+        </w:rPr>
+        <w:t>Funciones de activación</w:t>
+      </w:r>
       <w:r>
         <w:rPr>
           <w:rFonts w:ascii="Times New Roman" w:hAnsi="Times New Roman" w:cs="Times New Roman"/>
@@ -14231,7 +13931,6 @@
           <w:lang w:val="es-BO"/>
         </w:rPr>
       </w:pPr>
-      <w:proofErr w:type="spellStart"/>
       <w:r>
         <w:rPr>
           <w:rStyle w:val="Ttulo4Car"/>
@@ -14241,10 +13940,10 @@
           <w:color w:val="000000" w:themeColor="text1"/>
           <w:sz w:val="24"/>
           <w:szCs w:val="24"/>
+          <w:lang w:val="es-ES"/>
         </w:rPr>
         <w:t>Capas</w:t>
       </w:r>
-      <w:proofErr w:type="spellEnd"/>
       <w:r>
         <w:rPr>
           <w:rFonts w:ascii="Times New Roman" w:hAnsi="Times New Roman" w:cs="Times New Roman"/>
@@ -14272,7 +13971,6 @@
           <w:lang w:val="es-BO"/>
         </w:rPr>
       </w:pPr>
-      <w:proofErr w:type="spellStart"/>
       <w:r>
         <w:rPr>
           <w:rStyle w:val="Ttulo4Car"/>
@@ -14282,10 +13980,10 @@
           <w:color w:val="000000" w:themeColor="text1"/>
           <w:sz w:val="24"/>
           <w:szCs w:val="24"/>
+          <w:lang w:val="es-ES"/>
         </w:rPr>
         <w:t>Conexiones</w:t>
       </w:r>
-      <w:proofErr w:type="spellEnd"/>
       <w:r>
         <w:rPr>
           <w:rFonts w:ascii="Times New Roman" w:hAnsi="Times New Roman" w:cs="Times New Roman"/>
@@ -14505,9 +14203,10 @@
           <w:color w:val="000000" w:themeColor="text1"/>
           <w:sz w:val="24"/>
           <w:szCs w:val="24"/>
+          <w:lang w:val="es-ES"/>
         </w:rPr>
         <w:lastRenderedPageBreak/>
-        <w:t xml:space="preserve">Redes </w:t>
+        <w:t>Redes Neuronales Artificiales (</w:t>
       </w:r>
       <w:proofErr w:type="spellStart"/>
       <w:r>
@@ -14519,8 +14218,9 @@
           <w:color w:val="000000" w:themeColor="text1"/>
           <w:sz w:val="24"/>
           <w:szCs w:val="24"/>
-        </w:rPr>
-        <w:t>Neuronales</w:t>
+          <w:lang w:val="es-ES"/>
+        </w:rPr>
+        <w:t>RNA</w:t>
       </w:r>
       <w:proofErr w:type="spellEnd"/>
       <w:r>
@@ -14532,34 +14232,9 @@
           <w:color w:val="000000" w:themeColor="text1"/>
           <w:sz w:val="24"/>
           <w:szCs w:val="24"/>
-        </w:rPr>
-        <w:t xml:space="preserve"> </w:t>
-      </w:r>
-      <w:proofErr w:type="spellStart"/>
-      <w:r>
-        <w:rPr>
-          <w:rStyle w:val="Ttulo4Car"/>
-          <w:rFonts w:ascii="Times New Roman" w:hAnsi="Times New Roman" w:cs="Times New Roman"/>
-          <w:i w:val="0"/>
-          <w:iCs w:val="0"/>
-          <w:color w:val="000000" w:themeColor="text1"/>
-          <w:sz w:val="24"/>
-          <w:szCs w:val="24"/>
-        </w:rPr>
-        <w:t>Artificiales</w:t>
-      </w:r>
-      <w:proofErr w:type="spellEnd"/>
-      <w:r>
-        <w:rPr>
-          <w:rStyle w:val="Ttulo4Car"/>
-          <w:rFonts w:ascii="Times New Roman" w:hAnsi="Times New Roman" w:cs="Times New Roman"/>
-          <w:i w:val="0"/>
-          <w:iCs w:val="0"/>
-          <w:color w:val="000000" w:themeColor="text1"/>
-          <w:sz w:val="24"/>
-          <w:szCs w:val="24"/>
-        </w:rPr>
-        <w:t xml:space="preserve"> (RNA)</w:t>
+          <w:lang w:val="es-ES"/>
+        </w:rPr>
+        <w:t>)</w:t>
       </w:r>
       <w:r>
         <w:rPr>
@@ -14608,7 +14283,6 @@
           <w:lang w:val="es-BO"/>
         </w:rPr>
       </w:pPr>
-      <w:proofErr w:type="spellStart"/>
       <w:r>
         <w:rPr>
           <w:rStyle w:val="Ttulo4Car"/>
@@ -14618,10 +14292,11 @@
           <w:color w:val="000000" w:themeColor="text1"/>
           <w:sz w:val="24"/>
           <w:szCs w:val="24"/>
-        </w:rPr>
-        <w:t>Aprendizaje</w:t>
-      </w:r>
-      <w:proofErr w:type="spellEnd"/>
+          <w:lang w:val="es-ES"/>
+        </w:rPr>
+        <w:t xml:space="preserve">Aprendizaje Automático (Machine </w:t>
+      </w:r>
+      <w:proofErr w:type="spellStart"/>
       <w:r>
         <w:rPr>
           <w:rStyle w:val="Ttulo4Car"/>
@@ -14631,10 +14306,11 @@
           <w:color w:val="000000" w:themeColor="text1"/>
           <w:sz w:val="24"/>
           <w:szCs w:val="24"/>
-        </w:rPr>
-        <w:t xml:space="preserve"> </w:t>
-      </w:r>
-      <w:proofErr w:type="spellStart"/>
+          <w:lang w:val="es-ES"/>
+        </w:rPr>
+        <w:t>Learning</w:t>
+      </w:r>
+      <w:proofErr w:type="spellEnd"/>
       <w:r>
         <w:rPr>
           <w:rStyle w:val="Ttulo4Car"/>
@@ -14644,21 +14320,9 @@
           <w:color w:val="000000" w:themeColor="text1"/>
           <w:sz w:val="24"/>
           <w:szCs w:val="24"/>
-        </w:rPr>
-        <w:t>Automático</w:t>
-      </w:r>
-      <w:proofErr w:type="spellEnd"/>
-      <w:r>
-        <w:rPr>
-          <w:rStyle w:val="Ttulo4Car"/>
-          <w:rFonts w:ascii="Times New Roman" w:hAnsi="Times New Roman" w:cs="Times New Roman"/>
-          <w:i w:val="0"/>
-          <w:iCs w:val="0"/>
-          <w:color w:val="000000" w:themeColor="text1"/>
-          <w:sz w:val="24"/>
-          <w:szCs w:val="24"/>
-        </w:rPr>
-        <w:t xml:space="preserve"> (Machine Learning)</w:t>
+          <w:lang w:val="es-ES"/>
+        </w:rPr>
+        <w:t>)</w:t>
       </w:r>
       <w:r>
         <w:rPr>
@@ -14687,7 +14351,6 @@
           <w:lang w:val="es-BO"/>
         </w:rPr>
       </w:pPr>
-      <w:proofErr w:type="spellStart"/>
       <w:r>
         <w:rPr>
           <w:rStyle w:val="Ttulo4Car"/>
@@ -14697,10 +14360,11 @@
           <w:color w:val="000000" w:themeColor="text1"/>
           <w:sz w:val="24"/>
           <w:szCs w:val="24"/>
-        </w:rPr>
-        <w:t>Aprendizaje</w:t>
-      </w:r>
-      <w:proofErr w:type="spellEnd"/>
+          <w:lang w:val="es-ES"/>
+        </w:rPr>
+        <w:t xml:space="preserve">Aprendizaje Profundo (Deep </w:t>
+      </w:r>
+      <w:proofErr w:type="spellStart"/>
       <w:r>
         <w:rPr>
           <w:rStyle w:val="Ttulo4Car"/>
@@ -14710,8 +14374,23 @@
           <w:color w:val="000000" w:themeColor="text1"/>
           <w:sz w:val="24"/>
           <w:szCs w:val="24"/>
-        </w:rPr>
-        <w:t xml:space="preserve"> Profundo (Deep Learning)</w:t>
+          <w:lang w:val="es-ES"/>
+        </w:rPr>
+        <w:t>Learning</w:t>
+      </w:r>
+      <w:proofErr w:type="spellEnd"/>
+      <w:r>
+        <w:rPr>
+          <w:rStyle w:val="Ttulo4Car"/>
+          <w:rFonts w:ascii="Times New Roman" w:hAnsi="Times New Roman" w:cs="Times New Roman"/>
+          <w:i w:val="0"/>
+          <w:iCs w:val="0"/>
+          <w:color w:val="000000" w:themeColor="text1"/>
+          <w:sz w:val="24"/>
+          <w:szCs w:val="24"/>
+          <w:lang w:val="es-ES"/>
+        </w:rPr>
+        <w:t>)</w:t>
       </w:r>
       <w:r>
         <w:rPr>
@@ -14740,7 +14419,6 @@
           <w:lang w:val="es-BO"/>
         </w:rPr>
       </w:pPr>
-      <w:proofErr w:type="spellStart"/>
       <w:r>
         <w:rPr>
           <w:rStyle w:val="Ttulo4Car"/>
@@ -14750,36 +14428,10 @@
           <w:color w:val="000000" w:themeColor="text1"/>
           <w:sz w:val="24"/>
           <w:szCs w:val="24"/>
-        </w:rPr>
-        <w:t>Sistemas</w:t>
-      </w:r>
-      <w:proofErr w:type="spellEnd"/>
-      <w:r>
-        <w:rPr>
-          <w:rStyle w:val="Ttulo4Car"/>
-          <w:rFonts w:ascii="Times New Roman" w:hAnsi="Times New Roman" w:cs="Times New Roman"/>
-          <w:i w:val="0"/>
-          <w:iCs w:val="0"/>
-          <w:color w:val="000000" w:themeColor="text1"/>
-          <w:sz w:val="24"/>
-          <w:szCs w:val="24"/>
-        </w:rPr>
-        <w:t xml:space="preserve"> </w:t>
-      </w:r>
-      <w:proofErr w:type="spellStart"/>
-      <w:r>
-        <w:rPr>
-          <w:rStyle w:val="Ttulo4Car"/>
-          <w:rFonts w:ascii="Times New Roman" w:hAnsi="Times New Roman" w:cs="Times New Roman"/>
-          <w:i w:val="0"/>
-          <w:iCs w:val="0"/>
-          <w:color w:val="000000" w:themeColor="text1"/>
-          <w:sz w:val="24"/>
-          <w:szCs w:val="24"/>
-        </w:rPr>
-        <w:t>Experto</w:t>
-      </w:r>
-      <w:proofErr w:type="spellEnd"/>
+          <w:lang w:val="es-ES"/>
+        </w:rPr>
+        <w:t>Sistemas Experto</w:t>
+      </w:r>
       <w:r>
         <w:rPr>
           <w:rFonts w:ascii="Times New Roman" w:hAnsi="Times New Roman" w:cs="Times New Roman"/>
@@ -14807,7 +14459,6 @@
           <w:lang w:val="es-BO"/>
         </w:rPr>
       </w:pPr>
-      <w:proofErr w:type="spellStart"/>
       <w:r>
         <w:rPr>
           <w:rStyle w:val="Ttulo4Car"/>
@@ -14817,10 +14468,11 @@
           <w:color w:val="000000" w:themeColor="text1"/>
           <w:sz w:val="24"/>
           <w:szCs w:val="24"/>
-        </w:rPr>
-        <w:t>Procesamiento</w:t>
-      </w:r>
-      <w:proofErr w:type="spellEnd"/>
+          <w:lang w:val="es-ES"/>
+        </w:rPr>
+        <w:t>Procesamiento del Lenguaje Natural (</w:t>
+      </w:r>
+      <w:proofErr w:type="spellStart"/>
       <w:r>
         <w:rPr>
           <w:rStyle w:val="Ttulo4Car"/>
@@ -14830,10 +14482,11 @@
           <w:color w:val="000000" w:themeColor="text1"/>
           <w:sz w:val="24"/>
           <w:szCs w:val="24"/>
-        </w:rPr>
-        <w:t xml:space="preserve"> del </w:t>
-      </w:r>
-      <w:proofErr w:type="spellStart"/>
+          <w:lang w:val="es-ES"/>
+        </w:rPr>
+        <w:t>NLP</w:t>
+      </w:r>
+      <w:proofErr w:type="spellEnd"/>
       <w:r>
         <w:rPr>
           <w:rStyle w:val="Ttulo4Car"/>
@@ -14843,21 +14496,9 @@
           <w:color w:val="000000" w:themeColor="text1"/>
           <w:sz w:val="24"/>
           <w:szCs w:val="24"/>
-        </w:rPr>
-        <w:t>Lenguaje</w:t>
-      </w:r>
-      <w:proofErr w:type="spellEnd"/>
-      <w:r>
-        <w:rPr>
-          <w:rStyle w:val="Ttulo4Car"/>
-          <w:rFonts w:ascii="Times New Roman" w:hAnsi="Times New Roman" w:cs="Times New Roman"/>
-          <w:i w:val="0"/>
-          <w:iCs w:val="0"/>
-          <w:color w:val="000000" w:themeColor="text1"/>
-          <w:sz w:val="24"/>
-          <w:szCs w:val="24"/>
-        </w:rPr>
-        <w:t xml:space="preserve"> Natural (NLP)</w:t>
+          <w:lang w:val="es-ES"/>
+        </w:rPr>
+        <w:t>)</w:t>
       </w:r>
       <w:r>
         <w:rPr>
@@ -14926,7 +14567,6 @@
           <w:lang w:val="es-BO"/>
         </w:rPr>
       </w:pPr>
-      <w:proofErr w:type="spellStart"/>
       <w:r>
         <w:rPr>
           <w:rStyle w:val="Ttulo4Car"/>
@@ -14936,10 +14576,11 @@
           <w:color w:val="000000" w:themeColor="text1"/>
           <w:sz w:val="24"/>
           <w:szCs w:val="24"/>
-        </w:rPr>
-        <w:t>Aprendizaje</w:t>
-      </w:r>
-      <w:proofErr w:type="spellEnd"/>
+          <w:lang w:val="es-ES"/>
+        </w:rPr>
+        <w:t>Aprendizaje por Refuerzo (</w:t>
+      </w:r>
+      <w:proofErr w:type="spellStart"/>
       <w:r>
         <w:rPr>
           <w:rStyle w:val="Ttulo4Car"/>
@@ -14949,10 +14590,11 @@
           <w:color w:val="000000" w:themeColor="text1"/>
           <w:sz w:val="24"/>
           <w:szCs w:val="24"/>
-        </w:rPr>
-        <w:t xml:space="preserve"> </w:t>
-      </w:r>
-      <w:proofErr w:type="spellStart"/>
+          <w:lang w:val="es-ES"/>
+        </w:rPr>
+        <w:t>Reinforcement</w:t>
+      </w:r>
+      <w:proofErr w:type="spellEnd"/>
       <w:r>
         <w:rPr>
           <w:rStyle w:val="Ttulo4Car"/>
@@ -14962,10 +14604,11 @@
           <w:color w:val="000000" w:themeColor="text1"/>
           <w:sz w:val="24"/>
           <w:szCs w:val="24"/>
-        </w:rPr>
-        <w:t>por</w:t>
-      </w:r>
-      <w:proofErr w:type="spellEnd"/>
+          <w:lang w:val="es-ES"/>
+        </w:rPr>
+        <w:t xml:space="preserve"> </w:t>
+      </w:r>
+      <w:proofErr w:type="spellStart"/>
       <w:r>
         <w:rPr>
           <w:rStyle w:val="Ttulo4Car"/>
@@ -14975,10 +14618,11 @@
           <w:color w:val="000000" w:themeColor="text1"/>
           <w:sz w:val="24"/>
           <w:szCs w:val="24"/>
-        </w:rPr>
-        <w:t xml:space="preserve"> </w:t>
-      </w:r>
-      <w:proofErr w:type="spellStart"/>
+          <w:lang w:val="es-ES"/>
+        </w:rPr>
+        <w:t>Learning</w:t>
+      </w:r>
+      <w:proofErr w:type="spellEnd"/>
       <w:r>
         <w:rPr>
           <w:rStyle w:val="Ttulo4Car"/>
@@ -14988,21 +14632,9 @@
           <w:color w:val="000000" w:themeColor="text1"/>
           <w:sz w:val="24"/>
           <w:szCs w:val="24"/>
-        </w:rPr>
-        <w:t>Refuerzo</w:t>
-      </w:r>
-      <w:proofErr w:type="spellEnd"/>
-      <w:r>
-        <w:rPr>
-          <w:rStyle w:val="Ttulo4Car"/>
-          <w:rFonts w:ascii="Times New Roman" w:hAnsi="Times New Roman" w:cs="Times New Roman"/>
-          <w:i w:val="0"/>
-          <w:iCs w:val="0"/>
-          <w:color w:val="000000" w:themeColor="text1"/>
-          <w:sz w:val="24"/>
-          <w:szCs w:val="24"/>
-        </w:rPr>
-        <w:t xml:space="preserve"> (Reinforcement Learning)</w:t>
+          <w:lang w:val="es-ES"/>
+        </w:rPr>
+        <w:t>)</w:t>
       </w:r>
       <w:r>
         <w:rPr>
@@ -15040,60 +14672,9 @@
           <w:color w:val="000000" w:themeColor="text1"/>
           <w:sz w:val="24"/>
           <w:szCs w:val="24"/>
-        </w:rPr>
-        <w:t xml:space="preserve">Redes </w:t>
-      </w:r>
-      <w:proofErr w:type="spellStart"/>
-      <w:r>
-        <w:rPr>
-          <w:rStyle w:val="Ttulo4Car"/>
-          <w:rFonts w:ascii="Times New Roman" w:hAnsi="Times New Roman" w:cs="Times New Roman"/>
-          <w:i w:val="0"/>
-          <w:iCs w:val="0"/>
-          <w:color w:val="000000" w:themeColor="text1"/>
-          <w:sz w:val="24"/>
-          <w:szCs w:val="24"/>
-        </w:rPr>
-        <w:t>Generativas</w:t>
-      </w:r>
-      <w:proofErr w:type="spellEnd"/>
-      <w:r>
-        <w:rPr>
-          <w:rStyle w:val="Ttulo4Car"/>
-          <w:rFonts w:ascii="Times New Roman" w:hAnsi="Times New Roman" w:cs="Times New Roman"/>
-          <w:i w:val="0"/>
-          <w:iCs w:val="0"/>
-          <w:color w:val="000000" w:themeColor="text1"/>
-          <w:sz w:val="24"/>
-          <w:szCs w:val="24"/>
-        </w:rPr>
-        <w:t xml:space="preserve"> </w:t>
-      </w:r>
-      <w:proofErr w:type="spellStart"/>
-      <w:r>
-        <w:rPr>
-          <w:rStyle w:val="Ttulo4Car"/>
-          <w:rFonts w:ascii="Times New Roman" w:hAnsi="Times New Roman" w:cs="Times New Roman"/>
-          <w:i w:val="0"/>
-          <w:iCs w:val="0"/>
-          <w:color w:val="000000" w:themeColor="text1"/>
-          <w:sz w:val="24"/>
-          <w:szCs w:val="24"/>
-        </w:rPr>
-        <w:t>Adversariales</w:t>
-      </w:r>
-      <w:proofErr w:type="spellEnd"/>
-      <w:r>
-        <w:rPr>
-          <w:rStyle w:val="Ttulo4Car"/>
-          <w:rFonts w:ascii="Times New Roman" w:hAnsi="Times New Roman" w:cs="Times New Roman"/>
-          <w:i w:val="0"/>
-          <w:iCs w:val="0"/>
-          <w:color w:val="000000" w:themeColor="text1"/>
-          <w:sz w:val="24"/>
-          <w:szCs w:val="24"/>
-        </w:rPr>
-        <w:t xml:space="preserve"> (GAN)</w:t>
+          <w:lang w:val="es-ES"/>
+        </w:rPr>
+        <w:t>Redes Generativas Adversariales (GAN)</w:t>
       </w:r>
       <w:r>
         <w:rPr>
@@ -15317,7 +14898,6 @@
           <w:lang w:val="es-ES"/>
         </w:rPr>
       </w:pPr>
-      <w:proofErr w:type="spellStart"/>
       <w:r>
         <w:rPr>
           <w:rStyle w:val="Ttulo4Car"/>
@@ -15327,36 +14907,10 @@
           <w:color w:val="000000" w:themeColor="text1"/>
           <w:sz w:val="24"/>
           <w:szCs w:val="24"/>
-        </w:rPr>
-        <w:t>Lingüística</w:t>
-      </w:r>
-      <w:proofErr w:type="spellEnd"/>
-      <w:r>
-        <w:rPr>
-          <w:rStyle w:val="Ttulo4Car"/>
-          <w:rFonts w:ascii="Times New Roman" w:hAnsi="Times New Roman" w:cs="Times New Roman"/>
-          <w:i w:val="0"/>
-          <w:iCs w:val="0"/>
-          <w:color w:val="000000" w:themeColor="text1"/>
-          <w:sz w:val="24"/>
-          <w:szCs w:val="24"/>
-        </w:rPr>
-        <w:t xml:space="preserve"> </w:t>
-      </w:r>
-      <w:proofErr w:type="spellStart"/>
-      <w:r>
-        <w:rPr>
-          <w:rStyle w:val="Ttulo4Car"/>
-          <w:rFonts w:ascii="Times New Roman" w:hAnsi="Times New Roman" w:cs="Times New Roman"/>
-          <w:i w:val="0"/>
-          <w:iCs w:val="0"/>
-          <w:color w:val="000000" w:themeColor="text1"/>
-          <w:sz w:val="24"/>
-          <w:szCs w:val="24"/>
-        </w:rPr>
-        <w:t>computacional</w:t>
-      </w:r>
-      <w:proofErr w:type="spellEnd"/>
+          <w:lang w:val="es-ES"/>
+        </w:rPr>
+        <w:t>Lingüística computacional</w:t>
+      </w:r>
       <w:r>
         <w:rPr>
           <w:rFonts w:ascii="Times New Roman" w:hAnsi="Times New Roman" w:cs="Times New Roman"/>
@@ -15384,7 +14938,6 @@
           <w:lang w:val="es-ES"/>
         </w:rPr>
       </w:pPr>
-      <w:proofErr w:type="spellStart"/>
       <w:r>
         <w:rPr>
           <w:rStyle w:val="Ttulo4Car"/>
@@ -15394,36 +14947,10 @@
           <w:color w:val="000000" w:themeColor="text1"/>
           <w:sz w:val="24"/>
           <w:szCs w:val="24"/>
-        </w:rPr>
-        <w:t>Representación</w:t>
-      </w:r>
-      <w:proofErr w:type="spellEnd"/>
-      <w:r>
-        <w:rPr>
-          <w:rStyle w:val="Ttulo4Car"/>
-          <w:rFonts w:ascii="Times New Roman" w:hAnsi="Times New Roman" w:cs="Times New Roman"/>
-          <w:i w:val="0"/>
-          <w:iCs w:val="0"/>
-          <w:color w:val="000000" w:themeColor="text1"/>
-          <w:sz w:val="24"/>
-          <w:szCs w:val="24"/>
-        </w:rPr>
-        <w:t xml:space="preserve"> del </w:t>
-      </w:r>
-      <w:proofErr w:type="spellStart"/>
-      <w:r>
-        <w:rPr>
-          <w:rStyle w:val="Ttulo4Car"/>
-          <w:rFonts w:ascii="Times New Roman" w:hAnsi="Times New Roman" w:cs="Times New Roman"/>
-          <w:i w:val="0"/>
-          <w:iCs w:val="0"/>
-          <w:color w:val="000000" w:themeColor="text1"/>
-          <w:sz w:val="24"/>
-          <w:szCs w:val="24"/>
-        </w:rPr>
-        <w:t>lenguaje</w:t>
-      </w:r>
-      <w:proofErr w:type="spellEnd"/>
+          <w:lang w:val="es-ES"/>
+        </w:rPr>
+        <w:t>Representación del lenguaje</w:t>
+      </w:r>
       <w:r>
         <w:rPr>
           <w:rFonts w:ascii="Times New Roman" w:hAnsi="Times New Roman" w:cs="Times New Roman"/>
@@ -15511,7 +15038,6 @@
           <w:lang w:val="es-ES"/>
         </w:rPr>
       </w:pPr>
-      <w:proofErr w:type="spellStart"/>
       <w:r>
         <w:rPr>
           <w:rStyle w:val="Ttulo4Car"/>
@@ -15521,62 +15047,10 @@
           <w:color w:val="000000" w:themeColor="text1"/>
           <w:sz w:val="24"/>
           <w:szCs w:val="24"/>
-        </w:rPr>
-        <w:t>Análisis</w:t>
-      </w:r>
-      <w:proofErr w:type="spellEnd"/>
-      <w:r>
-        <w:rPr>
-          <w:rStyle w:val="Ttulo4Car"/>
-          <w:rFonts w:ascii="Times New Roman" w:hAnsi="Times New Roman" w:cs="Times New Roman"/>
-          <w:i w:val="0"/>
-          <w:iCs w:val="0"/>
-          <w:color w:val="000000" w:themeColor="text1"/>
-          <w:sz w:val="24"/>
-          <w:szCs w:val="24"/>
-        </w:rPr>
-        <w:t xml:space="preserve"> </w:t>
-      </w:r>
-      <w:proofErr w:type="spellStart"/>
-      <w:r>
-        <w:rPr>
-          <w:rStyle w:val="Ttulo4Car"/>
-          <w:rFonts w:ascii="Times New Roman" w:hAnsi="Times New Roman" w:cs="Times New Roman"/>
-          <w:i w:val="0"/>
-          <w:iCs w:val="0"/>
-          <w:color w:val="000000" w:themeColor="text1"/>
-          <w:sz w:val="24"/>
-          <w:szCs w:val="24"/>
-        </w:rPr>
-        <w:t>morfológico</w:t>
-      </w:r>
-      <w:proofErr w:type="spellEnd"/>
-      <w:r>
-        <w:rPr>
-          <w:rStyle w:val="Ttulo4Car"/>
-          <w:rFonts w:ascii="Times New Roman" w:hAnsi="Times New Roman" w:cs="Times New Roman"/>
-          <w:i w:val="0"/>
-          <w:iCs w:val="0"/>
-          <w:color w:val="000000" w:themeColor="text1"/>
-          <w:sz w:val="24"/>
-          <w:szCs w:val="24"/>
-        </w:rPr>
-        <w:t xml:space="preserve"> y </w:t>
-      </w:r>
-      <w:proofErr w:type="spellStart"/>
-      <w:r>
-        <w:rPr>
-          <w:rStyle w:val="Ttulo4Car"/>
-          <w:rFonts w:ascii="Times New Roman" w:hAnsi="Times New Roman" w:cs="Times New Roman"/>
-          <w:i w:val="0"/>
-          <w:iCs w:val="0"/>
-          <w:color w:val="000000" w:themeColor="text1"/>
-          <w:sz w:val="24"/>
-          <w:szCs w:val="24"/>
-        </w:rPr>
-        <w:t>sintáctico</w:t>
-      </w:r>
-      <w:proofErr w:type="spellEnd"/>
+          <w:lang w:val="es-ES"/>
+        </w:rPr>
+        <w:t>Análisis morfológico y sintáctico</w:t>
+      </w:r>
       <w:r>
         <w:rPr>
           <w:rFonts w:ascii="Times New Roman" w:hAnsi="Times New Roman" w:cs="Times New Roman"/>
@@ -15604,7 +15078,6 @@
           <w:lang w:val="es-ES"/>
         </w:rPr>
       </w:pPr>
-      <w:proofErr w:type="spellStart"/>
       <w:r>
         <w:rPr>
           <w:rStyle w:val="Ttulo4Car"/>
@@ -15614,62 +15087,10 @@
           <w:color w:val="000000" w:themeColor="text1"/>
           <w:sz w:val="24"/>
           <w:szCs w:val="24"/>
-        </w:rPr>
-        <w:t>Semántica</w:t>
-      </w:r>
-      <w:proofErr w:type="spellEnd"/>
-      <w:r>
-        <w:rPr>
-          <w:rStyle w:val="Ttulo4Car"/>
-          <w:rFonts w:ascii="Times New Roman" w:hAnsi="Times New Roman" w:cs="Times New Roman"/>
-          <w:i w:val="0"/>
-          <w:iCs w:val="0"/>
-          <w:color w:val="000000" w:themeColor="text1"/>
-          <w:sz w:val="24"/>
-          <w:szCs w:val="24"/>
-        </w:rPr>
-        <w:t xml:space="preserve"> y </w:t>
-      </w:r>
-      <w:proofErr w:type="spellStart"/>
-      <w:r>
-        <w:rPr>
-          <w:rStyle w:val="Ttulo4Car"/>
-          <w:rFonts w:ascii="Times New Roman" w:hAnsi="Times New Roman" w:cs="Times New Roman"/>
-          <w:i w:val="0"/>
-          <w:iCs w:val="0"/>
-          <w:color w:val="000000" w:themeColor="text1"/>
-          <w:sz w:val="24"/>
-          <w:szCs w:val="24"/>
-        </w:rPr>
-        <w:t>comprensión</w:t>
-      </w:r>
-      <w:proofErr w:type="spellEnd"/>
-      <w:r>
-        <w:rPr>
-          <w:rStyle w:val="Ttulo4Car"/>
-          <w:rFonts w:ascii="Times New Roman" w:hAnsi="Times New Roman" w:cs="Times New Roman"/>
-          <w:i w:val="0"/>
-          <w:iCs w:val="0"/>
-          <w:color w:val="000000" w:themeColor="text1"/>
-          <w:sz w:val="24"/>
-          <w:szCs w:val="24"/>
-        </w:rPr>
-        <w:t xml:space="preserve"> del </w:t>
-      </w:r>
-      <w:proofErr w:type="spellStart"/>
-      <w:r>
-        <w:rPr>
-          <w:rStyle w:val="Ttulo4Car"/>
-          <w:rFonts w:ascii="Times New Roman" w:hAnsi="Times New Roman" w:cs="Times New Roman"/>
-          <w:i w:val="0"/>
-          <w:iCs w:val="0"/>
-          <w:color w:val="000000" w:themeColor="text1"/>
-          <w:sz w:val="24"/>
-          <w:szCs w:val="24"/>
-        </w:rPr>
-        <w:t>significado</w:t>
-      </w:r>
-      <w:proofErr w:type="spellEnd"/>
+          <w:lang w:val="es-ES"/>
+        </w:rPr>
+        <w:t>Semántica y comprensión del significado</w:t>
+      </w:r>
       <w:r>
         <w:rPr>
           <w:rFonts w:ascii="Times New Roman" w:hAnsi="Times New Roman" w:cs="Times New Roman"/>
@@ -15717,7 +15138,6 @@
           <w:lang w:val="es-ES"/>
         </w:rPr>
       </w:pPr>
-      <w:proofErr w:type="spellStart"/>
       <w:r>
         <w:rPr>
           <w:rStyle w:val="Ttulo4Car"/>
@@ -15727,62 +15147,10 @@
           <w:color w:val="000000" w:themeColor="text1"/>
           <w:sz w:val="24"/>
           <w:szCs w:val="24"/>
-        </w:rPr>
-        <w:t>Modelos</w:t>
-      </w:r>
-      <w:proofErr w:type="spellEnd"/>
-      <w:r>
-        <w:rPr>
-          <w:rStyle w:val="Ttulo4Car"/>
-          <w:rFonts w:ascii="Times New Roman" w:hAnsi="Times New Roman" w:cs="Times New Roman"/>
-          <w:i w:val="0"/>
-          <w:iCs w:val="0"/>
-          <w:color w:val="000000" w:themeColor="text1"/>
-          <w:sz w:val="24"/>
-          <w:szCs w:val="24"/>
-        </w:rPr>
-        <w:t xml:space="preserve"> de </w:t>
-      </w:r>
-      <w:proofErr w:type="spellStart"/>
-      <w:r>
-        <w:rPr>
-          <w:rStyle w:val="Ttulo4Car"/>
-          <w:rFonts w:ascii="Times New Roman" w:hAnsi="Times New Roman" w:cs="Times New Roman"/>
-          <w:i w:val="0"/>
-          <w:iCs w:val="0"/>
-          <w:color w:val="000000" w:themeColor="text1"/>
-          <w:sz w:val="24"/>
-          <w:szCs w:val="24"/>
-        </w:rPr>
-        <w:t>aprendizaje</w:t>
-      </w:r>
-      <w:proofErr w:type="spellEnd"/>
-      <w:r>
-        <w:rPr>
-          <w:rStyle w:val="Ttulo4Car"/>
-          <w:rFonts w:ascii="Times New Roman" w:hAnsi="Times New Roman" w:cs="Times New Roman"/>
-          <w:i w:val="0"/>
-          <w:iCs w:val="0"/>
-          <w:color w:val="000000" w:themeColor="text1"/>
-          <w:sz w:val="24"/>
-          <w:szCs w:val="24"/>
-        </w:rPr>
-        <w:t xml:space="preserve"> </w:t>
-      </w:r>
-      <w:proofErr w:type="spellStart"/>
-      <w:r>
-        <w:rPr>
-          <w:rStyle w:val="Ttulo4Car"/>
-          <w:rFonts w:ascii="Times New Roman" w:hAnsi="Times New Roman" w:cs="Times New Roman"/>
-          <w:i w:val="0"/>
-          <w:iCs w:val="0"/>
-          <w:color w:val="000000" w:themeColor="text1"/>
-          <w:sz w:val="24"/>
-          <w:szCs w:val="24"/>
-        </w:rPr>
-        <w:t>automático</w:t>
-      </w:r>
-      <w:proofErr w:type="spellEnd"/>
+          <w:lang w:val="es-ES"/>
+        </w:rPr>
+        <w:t>Modelos de aprendizaje automático</w:t>
+      </w:r>
       <w:r>
         <w:rPr>
           <w:rFonts w:ascii="Times New Roman" w:hAnsi="Times New Roman" w:cs="Times New Roman"/>
@@ -15840,7 +15208,6 @@
           <w:lang w:val="es-ES"/>
         </w:rPr>
       </w:pPr>
-      <w:proofErr w:type="spellStart"/>
       <w:r>
         <w:rPr>
           <w:rStyle w:val="Ttulo4Car"/>
@@ -15850,36 +15217,10 @@
           <w:color w:val="000000" w:themeColor="text1"/>
           <w:sz w:val="24"/>
           <w:szCs w:val="24"/>
-        </w:rPr>
-        <w:t>Recursos</w:t>
-      </w:r>
-      <w:proofErr w:type="spellEnd"/>
-      <w:r>
-        <w:rPr>
-          <w:rStyle w:val="Ttulo4Car"/>
-          <w:rFonts w:ascii="Times New Roman" w:hAnsi="Times New Roman" w:cs="Times New Roman"/>
-          <w:i w:val="0"/>
-          <w:iCs w:val="0"/>
-          <w:color w:val="000000" w:themeColor="text1"/>
-          <w:sz w:val="24"/>
-          <w:szCs w:val="24"/>
-        </w:rPr>
-        <w:t xml:space="preserve"> </w:t>
-      </w:r>
-      <w:proofErr w:type="spellStart"/>
-      <w:r>
-        <w:rPr>
-          <w:rStyle w:val="Ttulo4Car"/>
-          <w:rFonts w:ascii="Times New Roman" w:hAnsi="Times New Roman" w:cs="Times New Roman"/>
-          <w:i w:val="0"/>
-          <w:iCs w:val="0"/>
-          <w:color w:val="000000" w:themeColor="text1"/>
-          <w:sz w:val="24"/>
-          <w:szCs w:val="24"/>
-        </w:rPr>
-        <w:t>lingüísticos</w:t>
-      </w:r>
-      <w:proofErr w:type="spellEnd"/>
+          <w:lang w:val="es-ES"/>
+        </w:rPr>
+        <w:t>Recursos lingüísticos</w:t>
+      </w:r>
       <w:r>
         <w:rPr>
           <w:rFonts w:ascii="Times New Roman" w:hAnsi="Times New Roman" w:cs="Times New Roman"/>
@@ -16224,17 +15565,9 @@
         <w:rPr>
           <w:lang w:val="es-ES"/>
         </w:rPr>
-        <w:t xml:space="preserve"> Diagrama de bloques general de una Red </w:t>
-      </w:r>
-      <w:proofErr w:type="spellStart"/>
-      <w:r>
-        <w:rPr>
-          <w:lang w:val="es-ES"/>
-        </w:rPr>
-        <w:t>Transformer</w:t>
+        <w:t xml:space="preserve"> Diagrama de bloques general de una Red Transformer</w:t>
       </w:r>
       <w:bookmarkEnd w:id="26"/>
-      <w:proofErr w:type="spellEnd"/>
     </w:p>
     <w:p>
       <w:pPr>
@@ -18324,35 +17657,7 @@
         <w:rPr>
           <w:lang w:val="es-ES"/>
         </w:rPr>
-        <w:t xml:space="preserve"> Comparación de '</w:t>
-      </w:r>
-      <w:proofErr w:type="spellStart"/>
-      <w:r>
-        <w:rPr>
-          <w:lang w:val="es-ES"/>
-        </w:rPr>
-        <w:t>queries</w:t>
-      </w:r>
-      <w:proofErr w:type="spellEnd"/>
-      <w:r>
-        <w:rPr>
-          <w:lang w:val="es-ES"/>
-        </w:rPr>
-        <w:t>' y '</w:t>
-      </w:r>
-      <w:proofErr w:type="spellStart"/>
-      <w:r>
-        <w:rPr>
-          <w:lang w:val="es-ES"/>
-        </w:rPr>
-        <w:t>keys</w:t>
-      </w:r>
-      <w:proofErr w:type="spellEnd"/>
-      <w:r>
-        <w:rPr>
-          <w:lang w:val="es-ES"/>
-        </w:rPr>
-        <w:t>' y obtención de los puntajes</w:t>
+        <w:t xml:space="preserve"> Comparación de 'queries' y 'keys' y obtención de los puntajes</w:t>
       </w:r>
       <w:bookmarkEnd w:id="33"/>
     </w:p>
@@ -18691,21 +17996,7 @@
         <w:rPr>
           <w:lang w:val="es-ES"/>
         </w:rPr>
-        <w:t xml:space="preserve"> Aplicación de la función '</w:t>
-      </w:r>
-      <w:proofErr w:type="spellStart"/>
-      <w:r>
-        <w:rPr>
-          <w:lang w:val="es-ES"/>
-        </w:rPr>
-        <w:t>softmax</w:t>
-      </w:r>
-      <w:proofErr w:type="spellEnd"/>
-      <w:r>
-        <w:rPr>
-          <w:lang w:val="es-ES"/>
-        </w:rPr>
-        <w:t>' a la matriz de puntajes</w:t>
+        <w:t xml:space="preserve"> Aplicación de la función 'softmax' a la matriz de puntajes</w:t>
       </w:r>
       <w:bookmarkEnd w:id="34"/>
     </w:p>
@@ -22038,7 +21329,6 @@
           <w:lang w:val="es-BO"/>
         </w:rPr>
       </w:pPr>
-      <w:proofErr w:type="spellStart"/>
       <w:r>
         <w:rPr>
           <w:rStyle w:val="Ttulo4Car"/>
@@ -22048,36 +21338,10 @@
           <w:color w:val="000000" w:themeColor="text1"/>
           <w:sz w:val="24"/>
           <w:szCs w:val="24"/>
-        </w:rPr>
-        <w:t>Aprendizaje</w:t>
-      </w:r>
-      <w:proofErr w:type="spellEnd"/>
-      <w:r>
-        <w:rPr>
-          <w:rStyle w:val="Ttulo4Car"/>
-          <w:rFonts w:ascii="Times New Roman" w:hAnsi="Times New Roman" w:cs="Times New Roman"/>
-          <w:i w:val="0"/>
-          <w:iCs w:val="0"/>
-          <w:color w:val="000000" w:themeColor="text1"/>
-          <w:sz w:val="24"/>
-          <w:szCs w:val="24"/>
-        </w:rPr>
-        <w:t xml:space="preserve"> </w:t>
-      </w:r>
-      <w:proofErr w:type="spellStart"/>
-      <w:r>
-        <w:rPr>
-          <w:rStyle w:val="Ttulo4Car"/>
-          <w:rFonts w:ascii="Times New Roman" w:hAnsi="Times New Roman" w:cs="Times New Roman"/>
-          <w:i w:val="0"/>
-          <w:iCs w:val="0"/>
-          <w:color w:val="000000" w:themeColor="text1"/>
-          <w:sz w:val="24"/>
-          <w:szCs w:val="24"/>
-        </w:rPr>
-        <w:t>Automático</w:t>
-      </w:r>
-      <w:proofErr w:type="spellEnd"/>
+          <w:lang w:val="es-ES"/>
+        </w:rPr>
+        <w:t>Aprendizaje Automático</w:t>
+      </w:r>
       <w:r>
         <w:rPr>
           <w:rFonts w:ascii="Times New Roman" w:hAnsi="Times New Roman" w:cs="Times New Roman"/>
@@ -22114,7 +21378,6 @@
           <w:lang w:val="es-BO"/>
         </w:rPr>
       </w:pPr>
-      <w:proofErr w:type="spellStart"/>
       <w:r>
         <w:rPr>
           <w:rStyle w:val="Ttulo4Car"/>
@@ -22124,37 +21387,11 @@
           <w:color w:val="000000" w:themeColor="text1"/>
           <w:sz w:val="24"/>
           <w:szCs w:val="24"/>
+          <w:lang w:val="es-ES"/>
         </w:rPr>
         <w:lastRenderedPageBreak/>
-        <w:t>Modelo</w:t>
-      </w:r>
-      <w:proofErr w:type="spellEnd"/>
-      <w:r>
-        <w:rPr>
-          <w:rStyle w:val="Ttulo4Car"/>
-          <w:rFonts w:ascii="Times New Roman" w:hAnsi="Times New Roman" w:cs="Times New Roman"/>
-          <w:i w:val="0"/>
-          <w:iCs w:val="0"/>
-          <w:color w:val="000000" w:themeColor="text1"/>
-          <w:sz w:val="24"/>
-          <w:szCs w:val="24"/>
-        </w:rPr>
-        <w:t xml:space="preserve"> de </w:t>
-      </w:r>
-      <w:proofErr w:type="spellStart"/>
-      <w:r>
-        <w:rPr>
-          <w:rStyle w:val="Ttulo4Car"/>
-          <w:rFonts w:ascii="Times New Roman" w:hAnsi="Times New Roman" w:cs="Times New Roman"/>
-          <w:i w:val="0"/>
-          <w:iCs w:val="0"/>
-          <w:color w:val="000000" w:themeColor="text1"/>
-          <w:sz w:val="24"/>
-          <w:szCs w:val="24"/>
-        </w:rPr>
-        <w:t>Lenguaje</w:t>
-      </w:r>
-      <w:proofErr w:type="spellEnd"/>
+        <w:t>Modelo de Lenguaje</w:t>
+      </w:r>
       <w:r>
         <w:rPr>
           <w:rFonts w:ascii="Times New Roman" w:hAnsi="Times New Roman" w:cs="Times New Roman"/>
@@ -22193,7 +21430,6 @@
           <w:lang w:val="es-BO"/>
         </w:rPr>
       </w:pPr>
-      <w:proofErr w:type="spellStart"/>
       <w:r>
         <w:rPr>
           <w:rStyle w:val="Ttulo4Car"/>
@@ -22203,21 +21439,9 @@
           <w:color w:val="000000" w:themeColor="text1"/>
           <w:sz w:val="24"/>
           <w:szCs w:val="24"/>
-        </w:rPr>
-        <w:t>Codificación</w:t>
-      </w:r>
-      <w:proofErr w:type="spellEnd"/>
-      <w:r>
-        <w:rPr>
-          <w:rStyle w:val="Ttulo4Car"/>
-          <w:rFonts w:ascii="Times New Roman" w:hAnsi="Times New Roman" w:cs="Times New Roman"/>
-          <w:i w:val="0"/>
-          <w:iCs w:val="0"/>
-          <w:color w:val="000000" w:themeColor="text1"/>
-          <w:sz w:val="24"/>
-          <w:szCs w:val="24"/>
-        </w:rPr>
-        <w:t xml:space="preserve"> de Entrada</w:t>
+          <w:lang w:val="es-ES"/>
+        </w:rPr>
+        <w:t>Codificación de Entrada</w:t>
       </w:r>
       <w:r>
         <w:rPr>
@@ -22257,7 +21481,6 @@
           <w:lang w:val="es-BO"/>
         </w:rPr>
       </w:pPr>
-      <w:proofErr w:type="spellStart"/>
       <w:r>
         <w:rPr>
           <w:rStyle w:val="Ttulo4Car"/>
@@ -22267,10 +21490,10 @@
           <w:color w:val="000000" w:themeColor="text1"/>
           <w:sz w:val="24"/>
           <w:szCs w:val="24"/>
+          <w:lang w:val="es-ES"/>
         </w:rPr>
         <w:t>Decodificación</w:t>
       </w:r>
-      <w:proofErr w:type="spellEnd"/>
       <w:r>
         <w:rPr>
           <w:rFonts w:ascii="Times New Roman" w:hAnsi="Times New Roman" w:cs="Times New Roman"/>
@@ -22329,7 +21552,6 @@
           <w:lang w:val="es-BO"/>
         </w:rPr>
       </w:pPr>
-      <w:proofErr w:type="spellStart"/>
       <w:r>
         <w:rPr>
           <w:rStyle w:val="Ttulo4Car"/>
@@ -22339,36 +21561,10 @@
           <w:color w:val="000000" w:themeColor="text1"/>
           <w:sz w:val="24"/>
           <w:szCs w:val="24"/>
-        </w:rPr>
-        <w:t>Entrenamiento</w:t>
-      </w:r>
-      <w:proofErr w:type="spellEnd"/>
-      <w:r>
-        <w:rPr>
-          <w:rStyle w:val="Ttulo4Car"/>
-          <w:rFonts w:ascii="Times New Roman" w:hAnsi="Times New Roman" w:cs="Times New Roman"/>
-          <w:i w:val="0"/>
-          <w:iCs w:val="0"/>
-          <w:color w:val="000000" w:themeColor="text1"/>
-          <w:sz w:val="24"/>
-          <w:szCs w:val="24"/>
-        </w:rPr>
-        <w:t xml:space="preserve"> </w:t>
-      </w:r>
-      <w:proofErr w:type="spellStart"/>
-      <w:r>
-        <w:rPr>
-          <w:rStyle w:val="Ttulo4Car"/>
-          <w:rFonts w:ascii="Times New Roman" w:hAnsi="Times New Roman" w:cs="Times New Roman"/>
-          <w:i w:val="0"/>
-          <w:iCs w:val="0"/>
-          <w:color w:val="000000" w:themeColor="text1"/>
-          <w:sz w:val="24"/>
-          <w:szCs w:val="24"/>
-        </w:rPr>
-        <w:t>Supervisado</w:t>
-      </w:r>
-      <w:proofErr w:type="spellEnd"/>
+          <w:lang w:val="es-ES"/>
+        </w:rPr>
+        <w:t>Entrenamiento Supervisado</w:t>
+      </w:r>
       <w:r>
         <w:rPr>
           <w:rFonts w:ascii="Times New Roman" w:hAnsi="Times New Roman" w:cs="Times New Roman"/>
@@ -22407,7 +21603,6 @@
           <w:lang w:val="es-BO"/>
         </w:rPr>
       </w:pPr>
-      <w:proofErr w:type="spellStart"/>
       <w:r>
         <w:rPr>
           <w:rStyle w:val="Ttulo4Car"/>
@@ -22417,36 +21612,10 @@
           <w:color w:val="000000" w:themeColor="text1"/>
           <w:sz w:val="24"/>
           <w:szCs w:val="24"/>
-        </w:rPr>
-        <w:t>Transferencia</w:t>
-      </w:r>
-      <w:proofErr w:type="spellEnd"/>
-      <w:r>
-        <w:rPr>
-          <w:rStyle w:val="Ttulo4Car"/>
-          <w:rFonts w:ascii="Times New Roman" w:hAnsi="Times New Roman" w:cs="Times New Roman"/>
-          <w:i w:val="0"/>
-          <w:iCs w:val="0"/>
-          <w:color w:val="000000" w:themeColor="text1"/>
-          <w:sz w:val="24"/>
-          <w:szCs w:val="24"/>
-        </w:rPr>
-        <w:t xml:space="preserve"> de </w:t>
-      </w:r>
-      <w:proofErr w:type="spellStart"/>
-      <w:r>
-        <w:rPr>
-          <w:rStyle w:val="Ttulo4Car"/>
-          <w:rFonts w:ascii="Times New Roman" w:hAnsi="Times New Roman" w:cs="Times New Roman"/>
-          <w:i w:val="0"/>
-          <w:iCs w:val="0"/>
-          <w:color w:val="000000" w:themeColor="text1"/>
-          <w:sz w:val="24"/>
-          <w:szCs w:val="24"/>
-        </w:rPr>
-        <w:t>Estilo</w:t>
-      </w:r>
-      <w:proofErr w:type="spellEnd"/>
+          <w:lang w:val="es-ES"/>
+        </w:rPr>
+        <w:t>Transferencia de Estilo</w:t>
+      </w:r>
       <w:r>
         <w:rPr>
           <w:rFonts w:ascii="Times New Roman" w:hAnsi="Times New Roman" w:cs="Times New Roman"/>
@@ -22485,7 +21654,6 @@
           <w:lang w:val="es-BO"/>
         </w:rPr>
       </w:pPr>
-      <w:proofErr w:type="spellStart"/>
       <w:r>
         <w:rPr>
           <w:rStyle w:val="Ttulo4Car"/>
@@ -22495,10 +21663,10 @@
           <w:color w:val="000000" w:themeColor="text1"/>
           <w:sz w:val="24"/>
           <w:szCs w:val="24"/>
+          <w:lang w:val="es-ES"/>
         </w:rPr>
         <w:t>Evaluación</w:t>
       </w:r>
-      <w:proofErr w:type="spellEnd"/>
       <w:r>
         <w:rPr>
           <w:rFonts w:ascii="Times New Roman" w:hAnsi="Times New Roman" w:cs="Times New Roman"/>
@@ -22719,7 +21887,6 @@
           <w:lang w:val="es-BO"/>
         </w:rPr>
       </w:pPr>
-      <w:proofErr w:type="spellStart"/>
       <w:r>
         <w:rPr>
           <w:rStyle w:val="Ttulo4Car"/>
@@ -22729,11 +21896,11 @@
           <w:color w:val="000000" w:themeColor="text1"/>
           <w:sz w:val="24"/>
           <w:szCs w:val="24"/>
+          <w:lang w:val="es-ES"/>
         </w:rPr>
         <w:lastRenderedPageBreak/>
-        <w:t>Modelos</w:t>
-      </w:r>
-      <w:proofErr w:type="spellEnd"/>
+        <w:t xml:space="preserve">Modelos Generadores de </w:t>
+      </w:r>
       <w:r>
         <w:rPr>
           <w:rStyle w:val="Ttulo4Car"/>
@@ -22743,49 +21910,10 @@
           <w:color w:val="000000" w:themeColor="text1"/>
           <w:sz w:val="24"/>
           <w:szCs w:val="24"/>
-        </w:rPr>
-        <w:t xml:space="preserve"> </w:t>
-      </w:r>
-      <w:proofErr w:type="spellStart"/>
-      <w:r>
-        <w:rPr>
-          <w:rStyle w:val="Ttulo4Car"/>
-          <w:rFonts w:ascii="Times New Roman" w:hAnsi="Times New Roman" w:cs="Times New Roman"/>
-          <w:i w:val="0"/>
-          <w:iCs w:val="0"/>
-          <w:color w:val="000000" w:themeColor="text1"/>
-          <w:sz w:val="24"/>
-          <w:szCs w:val="24"/>
-        </w:rPr>
-        <w:t>Generadores</w:t>
-      </w:r>
-      <w:proofErr w:type="spellEnd"/>
-      <w:r>
-        <w:rPr>
-          <w:rStyle w:val="Ttulo4Car"/>
-          <w:rFonts w:ascii="Times New Roman" w:hAnsi="Times New Roman" w:cs="Times New Roman"/>
-          <w:i w:val="0"/>
-          <w:iCs w:val="0"/>
-          <w:color w:val="000000" w:themeColor="text1"/>
-          <w:sz w:val="24"/>
-          <w:szCs w:val="24"/>
-        </w:rPr>
-        <w:t xml:space="preserve"> de </w:t>
-      </w:r>
-      <w:proofErr w:type="spellStart"/>
-      <w:r>
-        <w:rPr>
-          <w:rStyle w:val="Ttulo4Car"/>
-          <w:rFonts w:ascii="Times New Roman" w:hAnsi="Times New Roman" w:cs="Times New Roman"/>
-          <w:i w:val="0"/>
-          <w:iCs w:val="0"/>
-          <w:color w:val="000000" w:themeColor="text1"/>
-          <w:sz w:val="24"/>
-          <w:szCs w:val="24"/>
+          <w:lang w:val="es-ES"/>
         </w:rPr>
         <w:t>código</w:t>
       </w:r>
-      <w:proofErr w:type="spellEnd"/>
       <w:r>
         <w:rPr>
           <w:rFonts w:ascii="Times New Roman" w:hAnsi="Times New Roman" w:cs="Times New Roman"/>
@@ -22991,7 +22119,6 @@
           <w:lang w:val="es-BO"/>
         </w:rPr>
       </w:pPr>
-      <w:proofErr w:type="spellStart"/>
       <w:r>
         <w:rPr>
           <w:rStyle w:val="Ttulo4Car"/>
@@ -23001,47 +22128,9 @@
           <w:color w:val="000000" w:themeColor="text1"/>
           <w:sz w:val="24"/>
           <w:szCs w:val="24"/>
-        </w:rPr>
-        <w:t>Integración</w:t>
-      </w:r>
-      <w:proofErr w:type="spellEnd"/>
-      <w:r>
-        <w:rPr>
-          <w:rStyle w:val="Ttulo4Car"/>
-          <w:rFonts w:ascii="Times New Roman" w:hAnsi="Times New Roman" w:cs="Times New Roman"/>
-          <w:i w:val="0"/>
-          <w:iCs w:val="0"/>
-          <w:color w:val="000000" w:themeColor="text1"/>
-          <w:sz w:val="24"/>
-          <w:szCs w:val="24"/>
-        </w:rPr>
-        <w:t xml:space="preserve"> de </w:t>
-      </w:r>
-      <w:proofErr w:type="spellStart"/>
-      <w:r>
-        <w:rPr>
-          <w:rStyle w:val="Ttulo4Car"/>
-          <w:rFonts w:ascii="Times New Roman" w:hAnsi="Times New Roman" w:cs="Times New Roman"/>
-          <w:i w:val="0"/>
-          <w:iCs w:val="0"/>
-          <w:color w:val="000000" w:themeColor="text1"/>
-          <w:sz w:val="24"/>
-          <w:szCs w:val="24"/>
-        </w:rPr>
-        <w:t>modelos</w:t>
-      </w:r>
-      <w:proofErr w:type="spellEnd"/>
-      <w:r>
-        <w:rPr>
-          <w:rStyle w:val="Ttulo4Car"/>
-          <w:rFonts w:ascii="Times New Roman" w:hAnsi="Times New Roman" w:cs="Times New Roman"/>
-          <w:i w:val="0"/>
-          <w:iCs w:val="0"/>
-          <w:color w:val="000000" w:themeColor="text1"/>
-          <w:sz w:val="24"/>
-          <w:szCs w:val="24"/>
-        </w:rPr>
-        <w:t xml:space="preserve"> de IA</w:t>
+          <w:lang w:val="es-ES"/>
+        </w:rPr>
+        <w:t>Integración de modelos de IA</w:t>
       </w:r>
       <w:r>
         <w:rPr>
@@ -23090,7 +22179,6 @@
           <w:lang w:val="es-BO"/>
         </w:rPr>
       </w:pPr>
-      <w:proofErr w:type="spellStart"/>
       <w:r>
         <w:rPr>
           <w:rStyle w:val="Ttulo4Car"/>
@@ -23100,88 +22188,10 @@
           <w:color w:val="000000" w:themeColor="text1"/>
           <w:sz w:val="24"/>
           <w:szCs w:val="24"/>
-        </w:rPr>
-        <w:t>Análisis</w:t>
-      </w:r>
-      <w:proofErr w:type="spellEnd"/>
-      <w:r>
-        <w:rPr>
-          <w:rStyle w:val="Ttulo4Car"/>
-          <w:rFonts w:ascii="Times New Roman" w:hAnsi="Times New Roman" w:cs="Times New Roman"/>
-          <w:i w:val="0"/>
-          <w:iCs w:val="0"/>
-          <w:color w:val="000000" w:themeColor="text1"/>
-          <w:sz w:val="24"/>
-          <w:szCs w:val="24"/>
-        </w:rPr>
-        <w:t xml:space="preserve"> de </w:t>
-      </w:r>
-      <w:proofErr w:type="spellStart"/>
-      <w:r>
-        <w:rPr>
-          <w:rStyle w:val="Ttulo4Car"/>
-          <w:rFonts w:ascii="Times New Roman" w:hAnsi="Times New Roman" w:cs="Times New Roman"/>
-          <w:i w:val="0"/>
-          <w:iCs w:val="0"/>
-          <w:color w:val="000000" w:themeColor="text1"/>
-          <w:sz w:val="24"/>
-          <w:szCs w:val="24"/>
-        </w:rPr>
-        <w:t>datos</w:t>
-      </w:r>
-      <w:proofErr w:type="spellEnd"/>
-      <w:r>
-        <w:rPr>
-          <w:rStyle w:val="Ttulo4Car"/>
-          <w:rFonts w:ascii="Times New Roman" w:hAnsi="Times New Roman" w:cs="Times New Roman"/>
-          <w:i w:val="0"/>
-          <w:iCs w:val="0"/>
-          <w:color w:val="000000" w:themeColor="text1"/>
-          <w:sz w:val="24"/>
-          <w:szCs w:val="24"/>
-        </w:rPr>
-        <w:t xml:space="preserve"> y </w:t>
-      </w:r>
-      <w:proofErr w:type="spellStart"/>
-      <w:r>
-        <w:rPr>
-          <w:rStyle w:val="Ttulo4Car"/>
-          <w:rFonts w:ascii="Times New Roman" w:hAnsi="Times New Roman" w:cs="Times New Roman"/>
-          <w:i w:val="0"/>
-          <w:iCs w:val="0"/>
-          <w:color w:val="000000" w:themeColor="text1"/>
-          <w:sz w:val="24"/>
-          <w:szCs w:val="24"/>
-        </w:rPr>
-        <w:t>preparación</w:t>
-      </w:r>
-      <w:proofErr w:type="spellEnd"/>
-      <w:r>
-        <w:rPr>
-          <w:rStyle w:val="Ttulo4Car"/>
-          <w:rFonts w:ascii="Times New Roman" w:hAnsi="Times New Roman" w:cs="Times New Roman"/>
-          <w:i w:val="0"/>
-          <w:iCs w:val="0"/>
-          <w:color w:val="000000" w:themeColor="text1"/>
-          <w:sz w:val="24"/>
-          <w:szCs w:val="24"/>
-        </w:rPr>
-        <w:t xml:space="preserve"> de </w:t>
-      </w:r>
-      <w:proofErr w:type="spellStart"/>
-      <w:r>
-        <w:rPr>
-          <w:rStyle w:val="Ttulo4Car"/>
-          <w:rFonts w:ascii="Times New Roman" w:hAnsi="Times New Roman" w:cs="Times New Roman"/>
-          <w:i w:val="0"/>
-          <w:iCs w:val="0"/>
-          <w:color w:val="000000" w:themeColor="text1"/>
-          <w:sz w:val="24"/>
-          <w:szCs w:val="24"/>
-        </w:rPr>
-        <w:t>datos</w:t>
-      </w:r>
-      <w:proofErr w:type="spellEnd"/>
+          <w:lang w:val="es-ES"/>
+        </w:rPr>
+        <w:t>Análisis de datos y preparación de datos</w:t>
+      </w:r>
       <w:r>
         <w:rPr>
           <w:rFonts w:ascii="Times New Roman" w:hAnsi="Times New Roman" w:cs="Times New Roman"/>
@@ -23219,7 +22229,6 @@
           <w:lang w:val="es-BO"/>
         </w:rPr>
       </w:pPr>
-      <w:proofErr w:type="spellStart"/>
       <w:r>
         <w:rPr>
           <w:rStyle w:val="Ttulo4Car"/>
@@ -23229,47 +22238,9 @@
           <w:color w:val="000000" w:themeColor="text1"/>
           <w:sz w:val="24"/>
           <w:szCs w:val="24"/>
-        </w:rPr>
-        <w:t>Entrenamiento</w:t>
-      </w:r>
-      <w:proofErr w:type="spellEnd"/>
-      <w:r>
-        <w:rPr>
-          <w:rStyle w:val="Ttulo4Car"/>
-          <w:rFonts w:ascii="Times New Roman" w:hAnsi="Times New Roman" w:cs="Times New Roman"/>
-          <w:i w:val="0"/>
-          <w:iCs w:val="0"/>
-          <w:color w:val="000000" w:themeColor="text1"/>
-          <w:sz w:val="24"/>
-          <w:szCs w:val="24"/>
-        </w:rPr>
-        <w:t xml:space="preserve"> de </w:t>
-      </w:r>
-      <w:proofErr w:type="spellStart"/>
-      <w:r>
-        <w:rPr>
-          <w:rStyle w:val="Ttulo4Car"/>
-          <w:rFonts w:ascii="Times New Roman" w:hAnsi="Times New Roman" w:cs="Times New Roman"/>
-          <w:i w:val="0"/>
-          <w:iCs w:val="0"/>
-          <w:color w:val="000000" w:themeColor="text1"/>
-          <w:sz w:val="24"/>
-          <w:szCs w:val="24"/>
-        </w:rPr>
-        <w:t>modelos</w:t>
-      </w:r>
-      <w:proofErr w:type="spellEnd"/>
-      <w:r>
-        <w:rPr>
-          <w:rStyle w:val="Ttulo4Car"/>
-          <w:rFonts w:ascii="Times New Roman" w:hAnsi="Times New Roman" w:cs="Times New Roman"/>
-          <w:i w:val="0"/>
-          <w:iCs w:val="0"/>
-          <w:color w:val="000000" w:themeColor="text1"/>
-          <w:sz w:val="24"/>
-          <w:szCs w:val="24"/>
-        </w:rPr>
-        <w:t xml:space="preserve"> de IA</w:t>
+          <w:lang w:val="es-ES"/>
+        </w:rPr>
+        <w:t>Entrenamiento de modelos de IA</w:t>
       </w:r>
       <w:r>
         <w:rPr>
@@ -23298,7 +22269,6 @@
           <w:lang w:val="es-BO"/>
         </w:rPr>
       </w:pPr>
-      <w:proofErr w:type="spellStart"/>
       <w:r>
         <w:rPr>
           <w:rStyle w:val="Ttulo4Car"/>
@@ -23308,140 +22278,10 @@
           <w:color w:val="000000" w:themeColor="text1"/>
           <w:sz w:val="24"/>
           <w:szCs w:val="24"/>
-        </w:rPr>
-        <w:t>Integración</w:t>
-      </w:r>
-      <w:proofErr w:type="spellEnd"/>
-      <w:r>
-        <w:rPr>
-          <w:rStyle w:val="Ttulo4Car"/>
-          <w:rFonts w:ascii="Times New Roman" w:hAnsi="Times New Roman" w:cs="Times New Roman"/>
-          <w:i w:val="0"/>
-          <w:iCs w:val="0"/>
-          <w:color w:val="000000" w:themeColor="text1"/>
-          <w:sz w:val="24"/>
-          <w:szCs w:val="24"/>
-        </w:rPr>
-        <w:t xml:space="preserve"> de </w:t>
-      </w:r>
-      <w:proofErr w:type="spellStart"/>
-      <w:r>
-        <w:rPr>
-          <w:rStyle w:val="Ttulo4Car"/>
-          <w:rFonts w:ascii="Times New Roman" w:hAnsi="Times New Roman" w:cs="Times New Roman"/>
-          <w:i w:val="0"/>
-          <w:iCs w:val="0"/>
-          <w:color w:val="000000" w:themeColor="text1"/>
-          <w:sz w:val="24"/>
-          <w:szCs w:val="24"/>
-        </w:rPr>
-        <w:t>modelos</w:t>
-      </w:r>
-      <w:proofErr w:type="spellEnd"/>
-      <w:r>
-        <w:rPr>
-          <w:rStyle w:val="Ttulo4Car"/>
-          <w:rFonts w:ascii="Times New Roman" w:hAnsi="Times New Roman" w:cs="Times New Roman"/>
-          <w:i w:val="0"/>
-          <w:iCs w:val="0"/>
-          <w:color w:val="000000" w:themeColor="text1"/>
-          <w:sz w:val="24"/>
-          <w:szCs w:val="24"/>
-        </w:rPr>
-        <w:t xml:space="preserve"> de IA </w:t>
-      </w:r>
-      <w:proofErr w:type="spellStart"/>
-      <w:r>
-        <w:rPr>
-          <w:rStyle w:val="Ttulo4Car"/>
-          <w:rFonts w:ascii="Times New Roman" w:hAnsi="Times New Roman" w:cs="Times New Roman"/>
-          <w:i w:val="0"/>
-          <w:iCs w:val="0"/>
-          <w:color w:val="000000" w:themeColor="text1"/>
-          <w:sz w:val="24"/>
-          <w:szCs w:val="24"/>
-        </w:rPr>
-        <w:t>en</w:t>
-      </w:r>
-      <w:proofErr w:type="spellEnd"/>
-      <w:r>
-        <w:rPr>
-          <w:rStyle w:val="Ttulo4Car"/>
-          <w:rFonts w:ascii="Times New Roman" w:hAnsi="Times New Roman" w:cs="Times New Roman"/>
-          <w:i w:val="0"/>
-          <w:iCs w:val="0"/>
-          <w:color w:val="000000" w:themeColor="text1"/>
-          <w:sz w:val="24"/>
-          <w:szCs w:val="24"/>
-        </w:rPr>
-        <w:t xml:space="preserve"> </w:t>
-      </w:r>
-      <w:proofErr w:type="spellStart"/>
-      <w:r>
-        <w:rPr>
-          <w:rStyle w:val="Ttulo4Car"/>
-          <w:rFonts w:ascii="Times New Roman" w:hAnsi="Times New Roman" w:cs="Times New Roman"/>
-          <w:i w:val="0"/>
-          <w:iCs w:val="0"/>
-          <w:color w:val="000000" w:themeColor="text1"/>
-          <w:sz w:val="24"/>
-          <w:szCs w:val="24"/>
-        </w:rPr>
-        <w:t>el</w:t>
-      </w:r>
-      <w:proofErr w:type="spellEnd"/>
-      <w:r>
-        <w:rPr>
-          <w:rStyle w:val="Ttulo4Car"/>
-          <w:rFonts w:ascii="Times New Roman" w:hAnsi="Times New Roman" w:cs="Times New Roman"/>
-          <w:i w:val="0"/>
-          <w:iCs w:val="0"/>
-          <w:color w:val="000000" w:themeColor="text1"/>
-          <w:sz w:val="24"/>
-          <w:szCs w:val="24"/>
-        </w:rPr>
-        <w:t xml:space="preserve"> </w:t>
-      </w:r>
-      <w:proofErr w:type="spellStart"/>
-      <w:r>
-        <w:rPr>
-          <w:rStyle w:val="Ttulo4Car"/>
-          <w:rFonts w:ascii="Times New Roman" w:hAnsi="Times New Roman" w:cs="Times New Roman"/>
-          <w:i w:val="0"/>
-          <w:iCs w:val="0"/>
-          <w:color w:val="000000" w:themeColor="text1"/>
-          <w:sz w:val="24"/>
-          <w:szCs w:val="24"/>
-        </w:rPr>
-        <w:t>flujo</w:t>
-      </w:r>
-      <w:proofErr w:type="spellEnd"/>
-      <w:r>
-        <w:rPr>
-          <w:rStyle w:val="Ttulo4Car"/>
-          <w:rFonts w:ascii="Times New Roman" w:hAnsi="Times New Roman" w:cs="Times New Roman"/>
-          <w:i w:val="0"/>
-          <w:iCs w:val="0"/>
-          <w:color w:val="000000" w:themeColor="text1"/>
-          <w:sz w:val="24"/>
-          <w:szCs w:val="24"/>
-        </w:rPr>
-        <w:t xml:space="preserve"> de </w:t>
-      </w:r>
-      <w:proofErr w:type="spellStart"/>
-      <w:r>
-        <w:rPr>
-          <w:rStyle w:val="Ttulo4Car"/>
-          <w:rFonts w:ascii="Times New Roman" w:hAnsi="Times New Roman" w:cs="Times New Roman"/>
-          <w:i w:val="0"/>
-          <w:iCs w:val="0"/>
-          <w:color w:val="000000" w:themeColor="text1"/>
-          <w:sz w:val="24"/>
-          <w:szCs w:val="24"/>
-        </w:rPr>
-        <w:t>trabajo</w:t>
-      </w:r>
-      <w:proofErr w:type="spellEnd"/>
+          <w:lang w:val="es-ES"/>
+        </w:rPr>
+        <w:t>Integración de modelos de IA en el flujo de trabajo</w:t>
+      </w:r>
       <w:r>
         <w:rPr>
           <w:rFonts w:ascii="Times New Roman" w:hAnsi="Times New Roman" w:cs="Times New Roman"/>
@@ -23469,7 +22309,6 @@
           <w:lang w:val="es-BO"/>
         </w:rPr>
       </w:pPr>
-      <w:proofErr w:type="spellStart"/>
       <w:r>
         <w:rPr>
           <w:rStyle w:val="Ttulo4Car"/>
@@ -23479,36 +22318,10 @@
           <w:color w:val="000000" w:themeColor="text1"/>
           <w:sz w:val="24"/>
           <w:szCs w:val="24"/>
-        </w:rPr>
-        <w:t>Validación</w:t>
-      </w:r>
-      <w:proofErr w:type="spellEnd"/>
-      <w:r>
-        <w:rPr>
-          <w:rStyle w:val="Ttulo4Car"/>
-          <w:rFonts w:ascii="Times New Roman" w:hAnsi="Times New Roman" w:cs="Times New Roman"/>
-          <w:i w:val="0"/>
-          <w:iCs w:val="0"/>
-          <w:color w:val="000000" w:themeColor="text1"/>
-          <w:sz w:val="24"/>
-          <w:szCs w:val="24"/>
-        </w:rPr>
-        <w:t xml:space="preserve"> y </w:t>
-      </w:r>
-      <w:proofErr w:type="spellStart"/>
-      <w:r>
-        <w:rPr>
-          <w:rStyle w:val="Ttulo4Car"/>
-          <w:rFonts w:ascii="Times New Roman" w:hAnsi="Times New Roman" w:cs="Times New Roman"/>
-          <w:i w:val="0"/>
-          <w:iCs w:val="0"/>
-          <w:color w:val="000000" w:themeColor="text1"/>
-          <w:sz w:val="24"/>
-          <w:szCs w:val="24"/>
-        </w:rPr>
-        <w:t>evaluación</w:t>
-      </w:r>
-      <w:proofErr w:type="spellEnd"/>
+          <w:lang w:val="es-ES"/>
+        </w:rPr>
+        <w:t>Validación y evaluación</w:t>
+      </w:r>
       <w:r>
         <w:rPr>
           <w:rFonts w:ascii="Times New Roman" w:hAnsi="Times New Roman" w:cs="Times New Roman"/>
@@ -23536,7 +22349,6 @@
           <w:lang w:val="es-BO"/>
         </w:rPr>
       </w:pPr>
-      <w:proofErr w:type="spellStart"/>
       <w:r>
         <w:rPr>
           <w:rStyle w:val="Ttulo4Car"/>
@@ -23546,47 +22358,9 @@
           <w:color w:val="000000" w:themeColor="text1"/>
           <w:sz w:val="24"/>
           <w:szCs w:val="24"/>
-        </w:rPr>
-        <w:t>Actualización</w:t>
-      </w:r>
-      <w:proofErr w:type="spellEnd"/>
-      <w:r>
-        <w:rPr>
-          <w:rStyle w:val="Ttulo4Car"/>
-          <w:rFonts w:ascii="Times New Roman" w:hAnsi="Times New Roman" w:cs="Times New Roman"/>
-          <w:i w:val="0"/>
-          <w:iCs w:val="0"/>
-          <w:color w:val="000000" w:themeColor="text1"/>
-          <w:sz w:val="24"/>
-          <w:szCs w:val="24"/>
-        </w:rPr>
-        <w:t xml:space="preserve"> y </w:t>
-      </w:r>
-      <w:proofErr w:type="spellStart"/>
-      <w:r>
-        <w:rPr>
-          <w:rStyle w:val="Ttulo4Car"/>
-          <w:rFonts w:ascii="Times New Roman" w:hAnsi="Times New Roman" w:cs="Times New Roman"/>
-          <w:i w:val="0"/>
-          <w:iCs w:val="0"/>
-          <w:color w:val="000000" w:themeColor="text1"/>
-          <w:sz w:val="24"/>
-          <w:szCs w:val="24"/>
-        </w:rPr>
-        <w:t>mejora</w:t>
-      </w:r>
-      <w:proofErr w:type="spellEnd"/>
-      <w:r>
-        <w:rPr>
-          <w:rStyle w:val="Ttulo4Car"/>
-          <w:rFonts w:ascii="Times New Roman" w:hAnsi="Times New Roman" w:cs="Times New Roman"/>
-          <w:i w:val="0"/>
-          <w:iCs w:val="0"/>
-          <w:color w:val="000000" w:themeColor="text1"/>
-          <w:sz w:val="24"/>
-          <w:szCs w:val="24"/>
-        </w:rPr>
-        <w:t xml:space="preserve"> continua</w:t>
+          <w:lang w:val="es-ES"/>
+        </w:rPr>
+        <w:t>Actualización y mejora continua</w:t>
       </w:r>
       <w:r>
         <w:rPr>
@@ -23615,7 +22389,6 @@
           <w:lang w:val="es-BO"/>
         </w:rPr>
       </w:pPr>
-      <w:proofErr w:type="spellStart"/>
       <w:r>
         <w:rPr>
           <w:rStyle w:val="Ttulo4Car"/>
@@ -23625,62 +22398,10 @@
           <w:color w:val="000000" w:themeColor="text1"/>
           <w:sz w:val="24"/>
           <w:szCs w:val="24"/>
-        </w:rPr>
-        <w:t>Aspectos</w:t>
-      </w:r>
-      <w:proofErr w:type="spellEnd"/>
-      <w:r>
-        <w:rPr>
-          <w:rStyle w:val="Ttulo4Car"/>
-          <w:rFonts w:ascii="Times New Roman" w:hAnsi="Times New Roman" w:cs="Times New Roman"/>
-          <w:i w:val="0"/>
-          <w:iCs w:val="0"/>
-          <w:color w:val="000000" w:themeColor="text1"/>
-          <w:sz w:val="24"/>
-          <w:szCs w:val="24"/>
-        </w:rPr>
-        <w:t xml:space="preserve"> </w:t>
-      </w:r>
-      <w:proofErr w:type="spellStart"/>
-      <w:r>
-        <w:rPr>
-          <w:rStyle w:val="Ttulo4Car"/>
-          <w:rFonts w:ascii="Times New Roman" w:hAnsi="Times New Roman" w:cs="Times New Roman"/>
-          <w:i w:val="0"/>
-          <w:iCs w:val="0"/>
-          <w:color w:val="000000" w:themeColor="text1"/>
-          <w:sz w:val="24"/>
-          <w:szCs w:val="24"/>
-        </w:rPr>
-        <w:t>éticos</w:t>
-      </w:r>
-      <w:proofErr w:type="spellEnd"/>
-      <w:r>
-        <w:rPr>
-          <w:rStyle w:val="Ttulo4Car"/>
-          <w:rFonts w:ascii="Times New Roman" w:hAnsi="Times New Roman" w:cs="Times New Roman"/>
-          <w:i w:val="0"/>
-          <w:iCs w:val="0"/>
-          <w:color w:val="000000" w:themeColor="text1"/>
-          <w:sz w:val="24"/>
-          <w:szCs w:val="24"/>
-        </w:rPr>
-        <w:t xml:space="preserve"> y </w:t>
-      </w:r>
-      <w:proofErr w:type="spellStart"/>
-      <w:r>
-        <w:rPr>
-          <w:rStyle w:val="Ttulo4Car"/>
-          <w:rFonts w:ascii="Times New Roman" w:hAnsi="Times New Roman" w:cs="Times New Roman"/>
-          <w:i w:val="0"/>
-          <w:iCs w:val="0"/>
-          <w:color w:val="000000" w:themeColor="text1"/>
-          <w:sz w:val="24"/>
-          <w:szCs w:val="24"/>
-        </w:rPr>
-        <w:t>legales</w:t>
-      </w:r>
-      <w:proofErr w:type="spellEnd"/>
+          <w:lang w:val="es-ES"/>
+        </w:rPr>
+        <w:t>Aspectos éticos y legales</w:t>
+      </w:r>
       <w:r>
         <w:rPr>
           <w:rFonts w:ascii="Times New Roman" w:hAnsi="Times New Roman" w:cs="Times New Roman"/>
@@ -23694,140 +22415,6 @@
     <w:p>
       <w:pPr>
         <w:spacing w:line="360" w:lineRule="auto"/>
-        <w:jc w:val="both"/>
-        <w:rPr>
-          <w:rFonts w:ascii="Times New Roman" w:hAnsi="Times New Roman" w:cs="Times New Roman"/>
-          <w:b/>
-          <w:bCs/>
-          <w:sz w:val="24"/>
-          <w:szCs w:val="24"/>
-          <w:lang w:val="es-BO"/>
-        </w:rPr>
-      </w:pPr>
-    </w:p>
-    <w:p>
-      <w:pPr>
-        <w:spacing w:line="360" w:lineRule="auto"/>
-        <w:jc w:val="both"/>
-        <w:rPr>
-          <w:rFonts w:ascii="Times New Roman" w:hAnsi="Times New Roman" w:cs="Times New Roman"/>
-          <w:b/>
-          <w:bCs/>
-          <w:sz w:val="24"/>
-          <w:szCs w:val="24"/>
-          <w:lang w:val="es-BO"/>
-        </w:rPr>
-      </w:pPr>
-    </w:p>
-    <w:p>
-      <w:pPr>
-        <w:spacing w:line="360" w:lineRule="auto"/>
-        <w:ind w:left="284"/>
-        <w:jc w:val="both"/>
-        <w:rPr>
-          <w:rFonts w:ascii="Times New Roman" w:hAnsi="Times New Roman" w:cs="Times New Roman"/>
-          <w:b/>
-          <w:bCs/>
-          <w:sz w:val="24"/>
-          <w:szCs w:val="24"/>
-          <w:lang w:val="es-BO"/>
-        </w:rPr>
-      </w:pPr>
-    </w:p>
-    <w:p>
-      <w:pPr>
-        <w:spacing w:line="360" w:lineRule="auto"/>
-        <w:ind w:left="284"/>
-        <w:jc w:val="both"/>
-        <w:rPr>
-          <w:rFonts w:ascii="Times New Roman" w:hAnsi="Times New Roman" w:cs="Times New Roman"/>
-          <w:b/>
-          <w:bCs/>
-          <w:sz w:val="24"/>
-          <w:szCs w:val="24"/>
-          <w:lang w:val="es-BO"/>
-        </w:rPr>
-      </w:pPr>
-    </w:p>
-    <w:p>
-      <w:pPr>
-        <w:spacing w:line="360" w:lineRule="auto"/>
-        <w:ind w:left="284"/>
-        <w:jc w:val="both"/>
-        <w:rPr>
-          <w:rFonts w:ascii="Times New Roman" w:hAnsi="Times New Roman" w:cs="Times New Roman"/>
-          <w:b/>
-          <w:bCs/>
-          <w:sz w:val="24"/>
-          <w:szCs w:val="24"/>
-          <w:lang w:val="es-BO"/>
-        </w:rPr>
-      </w:pPr>
-    </w:p>
-    <w:p>
-      <w:pPr>
-        <w:spacing w:line="360" w:lineRule="auto"/>
-        <w:ind w:left="284"/>
-        <w:jc w:val="both"/>
-        <w:rPr>
-          <w:rFonts w:ascii="Times New Roman" w:hAnsi="Times New Roman" w:cs="Times New Roman"/>
-          <w:b/>
-          <w:bCs/>
-          <w:sz w:val="24"/>
-          <w:szCs w:val="24"/>
-          <w:lang w:val="es-BO"/>
-        </w:rPr>
-      </w:pPr>
-    </w:p>
-    <w:p>
-      <w:pPr>
-        <w:spacing w:line="360" w:lineRule="auto"/>
-        <w:ind w:left="284"/>
-        <w:jc w:val="both"/>
-        <w:rPr>
-          <w:rFonts w:ascii="Times New Roman" w:hAnsi="Times New Roman" w:cs="Times New Roman"/>
-          <w:b/>
-          <w:bCs/>
-          <w:sz w:val="24"/>
-          <w:szCs w:val="24"/>
-          <w:lang w:val="es-BO"/>
-        </w:rPr>
-      </w:pPr>
-    </w:p>
-    <w:p>
-      <w:pPr>
-        <w:spacing w:line="360" w:lineRule="auto"/>
-        <w:ind w:left="284"/>
-        <w:jc w:val="both"/>
-        <w:rPr>
-          <w:rFonts w:ascii="Times New Roman" w:hAnsi="Times New Roman" w:cs="Times New Roman"/>
-          <w:b/>
-          <w:bCs/>
-          <w:sz w:val="24"/>
-          <w:szCs w:val="24"/>
-          <w:lang w:val="es-BO"/>
-        </w:rPr>
-      </w:pPr>
-    </w:p>
-    <w:p>
-      <w:pPr>
-        <w:spacing w:line="360" w:lineRule="auto"/>
-        <w:ind w:left="284"/>
-        <w:jc w:val="both"/>
-        <w:rPr>
-          <w:rFonts w:ascii="Times New Roman" w:hAnsi="Times New Roman" w:cs="Times New Roman"/>
-          <w:b/>
-          <w:bCs/>
-          <w:sz w:val="24"/>
-          <w:szCs w:val="24"/>
-          <w:lang w:val="es-BO"/>
-        </w:rPr>
-      </w:pPr>
-    </w:p>
-    <w:p>
-      <w:pPr>
-        <w:spacing w:line="360" w:lineRule="auto"/>
-        <w:ind w:left="284"/>
         <w:jc w:val="both"/>
         <w:rPr>
           <w:rFonts w:ascii="Times New Roman" w:hAnsi="Times New Roman" w:cs="Times New Roman"/>

</xml_diff>